<commit_message>
Artifact update: iteration plan
</commit_message>
<xml_diff>
--- a/attachments/files-odt/planodeiteração.docx
+++ b/attachments/files-odt/planodeiteração.docx
@@ -142,9 +142,6 @@
           </w:tcPr>
           <w:p>
             <w:r>
-              <w:rPr>
-                <w:highlight w:val="green"/>
-              </w:rPr>
               <w:t>20/11/2022</w:t>
             </w:r>
           </w:p>
@@ -179,13 +176,20 @@
         <w:tc>
           <w:tcPr>
             <w:tcW w:w="1872" w:type="dxa"/>
-          </w:tcPr>
-          <w:p>
-            <w:r>
-              <w:rPr>
-                <w:highlight w:val="yellow"/>
-              </w:rPr>
-              <w:t>25/11/2022</w:t>
+            <w:shd w:val="clear" w:color="auto" w:fill="FFFFFF" w:themeFill="background1"/>
+          </w:tcPr>
+          <w:p>
+            <w:r>
+              <w:t>10</w:t>
+            </w:r>
+            <w:r>
+              <w:t>/</w:t>
+            </w:r>
+            <w:r>
+              <w:t>12</w:t>
+            </w:r>
+            <w:r>
+              <w:t>/2022</w:t>
             </w:r>
           </w:p>
         </w:tc>
@@ -216,10 +220,10 @@
           </w:tcPr>
           <w:p>
             <w:r>
-              <w:rPr>
-                <w:highlight w:val="yellow"/>
-              </w:rPr>
-              <w:t>11/12/2022</w:t>
+              <w:t>14</w:t>
+            </w:r>
+            <w:r>
+              <w:t>/12/2022</w:t>
             </w:r>
           </w:p>
         </w:tc>
@@ -253,13 +257,14 @@
         <w:tc>
           <w:tcPr>
             <w:tcW w:w="1872" w:type="dxa"/>
-          </w:tcPr>
-          <w:p>
-            <w:r>
-              <w:rPr>
-                <w:highlight w:val="yellow"/>
-              </w:rPr>
-              <w:t>11/12/2022</w:t>
+            <w:shd w:val="clear" w:color="auto" w:fill="FFFFFF" w:themeFill="background1"/>
+          </w:tcPr>
+          <w:p>
+            <w:r>
+              <w:t>25</w:t>
+            </w:r>
+            <w:r>
+              <w:t>/12/2022</w:t>
             </w:r>
           </w:p>
         </w:tc>
@@ -278,10 +283,11 @@
         <w:tc>
           <w:tcPr>
             <w:tcW w:w="1872" w:type="dxa"/>
-          </w:tcPr>
-          <w:p>
-            <w:r>
-              <w:t>16/12/2022</w:t>
+            <w:shd w:val="clear" w:color="auto" w:fill="FFFFFF" w:themeFill="background1"/>
+          </w:tcPr>
+          <w:p>
+            <w:r>
+              <w:t>30/12/2022</w:t>
             </w:r>
           </w:p>
         </w:tc>
@@ -303,7 +309,19 @@
           </w:tcPr>
           <w:p>
             <w:r>
-              <w:t>17/12/2022</w:t>
+              <w:t>03</w:t>
+            </w:r>
+            <w:r>
+              <w:t>/</w:t>
+            </w:r>
+            <w:r>
+              <w:t>01</w:t>
+            </w:r>
+            <w:r>
+              <w:t>/202</w:t>
+            </w:r>
+            <w:r>
+              <w:t>3</w:t>
             </w:r>
           </w:p>
         </w:tc>
@@ -325,7 +343,19 @@
           </w:tcPr>
           <w:p>
             <w:r>
-              <w:t>19/12/2022</w:t>
+              <w:t>05</w:t>
+            </w:r>
+            <w:r>
+              <w:t>/</w:t>
+            </w:r>
+            <w:r>
+              <w:t>01</w:t>
+            </w:r>
+            <w:r>
+              <w:t>/202</w:t>
+            </w:r>
+            <w:r>
+              <w:t>3</w:t>
             </w:r>
           </w:p>
         </w:tc>
@@ -372,7 +402,10 @@
         </w:numPr>
       </w:pPr>
       <w:r>
-        <w:t>Desenvolver a arquitetura candidata seguindo a metodologia SAAM.</w:t>
+        <w:t xml:space="preserve">Desenvolver a arquitetura candidata seguindo a </w:t>
+      </w:r>
+      <w:r>
+        <w:t>configuração do processo sugerido.</w:t>
       </w:r>
     </w:p>
     <w:p>
@@ -384,7 +417,10 @@
         </w:numPr>
       </w:pPr>
       <w:r>
-        <w:t>Entregar cenários que foram abordados no momento de desenvolver a arquitetura do sistema com o SAAM.</w:t>
+        <w:t>Entregar cenários que foram abordados no momento de desenvolver a arquitetura do sistema</w:t>
+      </w:r>
+      <w:r>
+        <w:t>.</w:t>
       </w:r>
     </w:p>
     <w:p>
@@ -437,6 +473,22 @@
       </w:pPr>
       <w:r>
         <w:t>Apresentar o protótipo(demonstração).</w:t>
+      </w:r>
+    </w:p>
+    <w:p>
+      <w:pPr>
+        <w:pStyle w:val="PargrafodaLista"/>
+        <w:numPr>
+          <w:ilvl w:val="0"/>
+          <w:numId w:val="39"/>
+        </w:numPr>
+        <w:rPr>
+          <w:sz w:val="18"/>
+          <w:szCs w:val="18"/>
+        </w:rPr>
+      </w:pPr>
+      <w:r>
+        <w:t>Realizar avaliação da arquitetura de software seguindo o método SAAM.</w:t>
       </w:r>
     </w:p>
     <w:p>
@@ -516,8 +568,8 @@
         <w:gridCol w:w="1702"/>
         <w:gridCol w:w="992"/>
         <w:gridCol w:w="1134"/>
-        <w:gridCol w:w="1134"/>
-        <w:gridCol w:w="1843"/>
+        <w:gridCol w:w="1417"/>
+        <w:gridCol w:w="1560"/>
         <w:gridCol w:w="1275"/>
         <w:gridCol w:w="1418"/>
       </w:tblGrid>
@@ -610,7 +662,7 @@
         </w:tc>
         <w:tc>
           <w:tcPr>
-            <w:tcW w:w="1134" w:type="dxa"/>
+            <w:tcW w:w="1417" w:type="dxa"/>
             <w:shd w:val="clear" w:color="auto" w:fill="D9D9D9"/>
           </w:tcPr>
           <w:p>
@@ -637,7 +689,7 @@
         </w:tc>
         <w:tc>
           <w:tcPr>
-            <w:tcW w:w="1843" w:type="dxa"/>
+            <w:tcW w:w="1560" w:type="dxa"/>
             <w:shd w:val="clear" w:color="auto" w:fill="D9D9D9"/>
           </w:tcPr>
           <w:p>
@@ -793,7 +845,6 @@
             </w:pPr>
             <w:r>
               <w:rPr>
-                <w:highlight w:val="green"/>
                 <w:lang w:eastAsia="ja-JP"/>
               </w:rPr>
               <w:t>Feito</w:t>
@@ -802,7 +853,7 @@
         </w:tc>
         <w:tc>
           <w:tcPr>
-            <w:tcW w:w="1134" w:type="dxa"/>
+            <w:tcW w:w="1417" w:type="dxa"/>
             <w:shd w:val="clear" w:color="auto" w:fill="auto"/>
             <w:noWrap/>
             <w:vAlign w:val="bottom"/>
@@ -825,7 +876,7 @@
         </w:tc>
         <w:tc>
           <w:tcPr>
-            <w:tcW w:w="1843" w:type="dxa"/>
+            <w:tcW w:w="1560" w:type="dxa"/>
             <w:shd w:val="clear" w:color="auto" w:fill="auto"/>
             <w:noWrap/>
             <w:vAlign w:val="bottom"/>
@@ -865,7 +916,13 @@
               <w:rPr>
                 <w:lang w:eastAsia="ja-JP"/>
               </w:rPr>
-              <w:t>4 horas</w:t>
+              <w:t>16</w:t>
+            </w:r>
+            <w:r>
+              <w:rPr>
+                <w:lang w:eastAsia="ja-JP"/>
+              </w:rPr>
+              <w:t xml:space="preserve"> horas</w:t>
             </w:r>
           </w:p>
         </w:tc>
@@ -888,7 +945,13 @@
               <w:rPr>
                 <w:lang w:eastAsia="ja-JP"/>
               </w:rPr>
-              <w:t>6 horas</w:t>
+              <w:t>16</w:t>
+            </w:r>
+            <w:r>
+              <w:rPr>
+                <w:lang w:eastAsia="ja-JP"/>
+              </w:rPr>
+              <w:t xml:space="preserve"> horas</w:t>
             </w:r>
           </w:p>
         </w:tc>
@@ -916,7 +979,13 @@
               <w:rPr>
                 <w:lang w:eastAsia="ja-JP"/>
               </w:rPr>
-              <w:t>Arquitetura com metodologia SAAM</w:t>
+              <w:t xml:space="preserve">Arquitetura com </w:t>
+            </w:r>
+            <w:r>
+              <w:rPr>
+                <w:lang w:eastAsia="ja-JP"/>
+              </w:rPr>
+              <w:t>configuração sugerida.</w:t>
             </w:r>
           </w:p>
         </w:tc>
@@ -939,7 +1008,7 @@
               <w:rPr>
                 <w:lang w:eastAsia="ja-JP"/>
               </w:rPr>
-              <w:t>1</w:t>
+              <w:t>2</w:t>
             </w:r>
           </w:p>
         </w:tc>
@@ -960,16 +1029,15 @@
             </w:pPr>
             <w:r>
               <w:rPr>
-                <w:highlight w:val="yellow"/>
-                <w:lang w:eastAsia="ja-JP"/>
-              </w:rPr>
-              <w:t>Em andamento</w:t>
-            </w:r>
-          </w:p>
-        </w:tc>
-        <w:tc>
-          <w:tcPr>
-            <w:tcW w:w="1134" w:type="dxa"/>
+                <w:lang w:eastAsia="ja-JP"/>
+              </w:rPr>
+              <w:t>Feito</w:t>
+            </w:r>
+          </w:p>
+        </w:tc>
+        <w:tc>
+          <w:tcPr>
+            <w:tcW w:w="1417" w:type="dxa"/>
             <w:shd w:val="clear" w:color="auto" w:fill="auto"/>
             <w:noWrap/>
             <w:vAlign w:val="bottom"/>
@@ -986,13 +1054,13 @@
               <w:rPr>
                 <w:lang w:eastAsia="ja-JP"/>
               </w:rPr>
-              <w:t>Modelo proposto pelo SAAM</w:t>
-            </w:r>
-          </w:p>
-        </w:tc>
-        <w:tc>
-          <w:tcPr>
-            <w:tcW w:w="1843" w:type="dxa"/>
+              <w:t>Configuração Proposta</w:t>
+            </w:r>
+          </w:p>
+        </w:tc>
+        <w:tc>
+          <w:tcPr>
+            <w:tcW w:w="1560" w:type="dxa"/>
             <w:shd w:val="clear" w:color="auto" w:fill="auto"/>
             <w:noWrap/>
             <w:vAlign w:val="bottom"/>
@@ -1032,7 +1100,13 @@
               <w:rPr>
                 <w:lang w:eastAsia="ja-JP"/>
               </w:rPr>
-              <w:t>8 horas</w:t>
+              <w:t>16</w:t>
+            </w:r>
+            <w:r>
+              <w:rPr>
+                <w:lang w:eastAsia="ja-JP"/>
+              </w:rPr>
+              <w:t xml:space="preserve"> horas</w:t>
             </w:r>
           </w:p>
         </w:tc>
@@ -1055,7 +1129,13 @@
               <w:rPr>
                 <w:lang w:eastAsia="ja-JP"/>
               </w:rPr>
-              <w:t xml:space="preserve">8 horas </w:t>
+              <w:t>16</w:t>
+            </w:r>
+            <w:r>
+              <w:rPr>
+                <w:lang w:eastAsia="ja-JP"/>
+              </w:rPr>
+              <w:t xml:space="preserve"> horas </w:t>
             </w:r>
           </w:p>
         </w:tc>
@@ -1106,7 +1186,7 @@
               <w:rPr>
                 <w:lang w:eastAsia="ja-JP"/>
               </w:rPr>
-              <w:t>1</w:t>
+              <w:t>3</w:t>
             </w:r>
           </w:p>
         </w:tc>
@@ -1127,16 +1207,15 @@
             </w:pPr>
             <w:r>
               <w:rPr>
-                <w:highlight w:val="yellow"/>
-                <w:lang w:eastAsia="ja-JP"/>
-              </w:rPr>
-              <w:t>Em andamento</w:t>
-            </w:r>
-          </w:p>
-        </w:tc>
-        <w:tc>
-          <w:tcPr>
-            <w:tcW w:w="1134" w:type="dxa"/>
+                <w:lang w:eastAsia="ja-JP"/>
+              </w:rPr>
+              <w:t>Feito</w:t>
+            </w:r>
+          </w:p>
+        </w:tc>
+        <w:tc>
+          <w:tcPr>
+            <w:tcW w:w="1417" w:type="dxa"/>
             <w:shd w:val="clear" w:color="auto" w:fill="auto"/>
             <w:noWrap/>
             <w:vAlign w:val="bottom"/>
@@ -1153,13 +1232,19 @@
               <w:rPr>
                 <w:lang w:eastAsia="ja-JP"/>
               </w:rPr>
-              <w:t>Modelo do OpenUp com IEEE</w:t>
-            </w:r>
-          </w:p>
-        </w:tc>
-        <w:tc>
-          <w:tcPr>
-            <w:tcW w:w="1843" w:type="dxa"/>
+              <w:t>Configuração do</w:t>
+            </w:r>
+            <w:r>
+              <w:rPr>
+                <w:lang w:eastAsia="ja-JP"/>
+              </w:rPr>
+              <w:t xml:space="preserve"> OpenUp com IEEE</w:t>
+            </w:r>
+          </w:p>
+        </w:tc>
+        <w:tc>
+          <w:tcPr>
+            <w:tcW w:w="1560" w:type="dxa"/>
             <w:shd w:val="clear" w:color="auto" w:fill="auto"/>
             <w:noWrap/>
             <w:vAlign w:val="bottom"/>
@@ -1199,7 +1284,13 @@
               <w:rPr>
                 <w:lang w:eastAsia="ja-JP"/>
               </w:rPr>
-              <w:t>8 horas</w:t>
+              <w:t>16</w:t>
+            </w:r>
+            <w:r>
+              <w:rPr>
+                <w:lang w:eastAsia="ja-JP"/>
+              </w:rPr>
+              <w:t xml:space="preserve"> horas</w:t>
             </w:r>
           </w:p>
         </w:tc>
@@ -1222,7 +1313,13 @@
               <w:rPr>
                 <w:lang w:eastAsia="ja-JP"/>
               </w:rPr>
-              <w:t xml:space="preserve">8 horas </w:t>
+              <w:t>16</w:t>
+            </w:r>
+            <w:r>
+              <w:rPr>
+                <w:lang w:eastAsia="ja-JP"/>
+              </w:rPr>
+              <w:t xml:space="preserve"> horas </w:t>
             </w:r>
           </w:p>
         </w:tc>
@@ -1273,7 +1370,7 @@
               <w:rPr>
                 <w:lang w:eastAsia="ja-JP"/>
               </w:rPr>
-              <w:t>1</w:t>
+              <w:t>2</w:t>
             </w:r>
           </w:p>
         </w:tc>
@@ -1294,16 +1391,15 @@
             </w:pPr>
             <w:r>
               <w:rPr>
-                <w:highlight w:val="yellow"/>
-                <w:lang w:eastAsia="ja-JP"/>
-              </w:rPr>
-              <w:t>Em andamento</w:t>
-            </w:r>
-          </w:p>
-        </w:tc>
-        <w:tc>
-          <w:tcPr>
-            <w:tcW w:w="1134" w:type="dxa"/>
+                <w:lang w:eastAsia="ja-JP"/>
+              </w:rPr>
+              <w:t>Feito</w:t>
+            </w:r>
+          </w:p>
+        </w:tc>
+        <w:tc>
+          <w:tcPr>
+            <w:tcW w:w="1417" w:type="dxa"/>
             <w:shd w:val="clear" w:color="auto" w:fill="auto"/>
             <w:noWrap/>
             <w:vAlign w:val="bottom"/>
@@ -1326,7 +1422,7 @@
         </w:tc>
         <w:tc>
           <w:tcPr>
-            <w:tcW w:w="1843" w:type="dxa"/>
+            <w:tcW w:w="1560" w:type="dxa"/>
             <w:shd w:val="clear" w:color="auto" w:fill="auto"/>
             <w:noWrap/>
             <w:vAlign w:val="bottom"/>
@@ -1366,7 +1462,13 @@
               <w:rPr>
                 <w:lang w:eastAsia="ja-JP"/>
               </w:rPr>
-              <w:t>56 horas</w:t>
+              <w:t>80</w:t>
+            </w:r>
+            <w:r>
+              <w:rPr>
+                <w:lang w:eastAsia="ja-JP"/>
+              </w:rPr>
+              <w:t xml:space="preserve"> horas</w:t>
             </w:r>
           </w:p>
         </w:tc>
@@ -1389,7 +1491,13 @@
               <w:rPr>
                 <w:lang w:eastAsia="ja-JP"/>
               </w:rPr>
-              <w:t>60 horas</w:t>
+              <w:t>8</w:t>
+            </w:r>
+            <w:r>
+              <w:rPr>
+                <w:lang w:eastAsia="ja-JP"/>
+              </w:rPr>
+              <w:t>0 horas</w:t>
             </w:r>
           </w:p>
         </w:tc>
@@ -1446,7 +1554,7 @@
               <w:rPr>
                 <w:lang w:eastAsia="ja-JP"/>
               </w:rPr>
-              <w:t>2</w:t>
+              <w:t>1</w:t>
             </w:r>
           </w:p>
         </w:tc>
@@ -1467,7 +1575,6 @@
             </w:pPr>
             <w:r>
               <w:rPr>
-                <w:highlight w:val="green"/>
                 <w:lang w:eastAsia="ja-JP"/>
               </w:rPr>
               <w:t>Feito</w:t>
@@ -1476,7 +1583,7 @@
         </w:tc>
         <w:tc>
           <w:tcPr>
-            <w:tcW w:w="1134" w:type="dxa"/>
+            <w:tcW w:w="1417" w:type="dxa"/>
             <w:shd w:val="clear" w:color="auto" w:fill="auto"/>
             <w:noWrap/>
             <w:vAlign w:val="bottom"/>
@@ -1499,7 +1606,7 @@
         </w:tc>
         <w:tc>
           <w:tcPr>
-            <w:tcW w:w="1843" w:type="dxa"/>
+            <w:tcW w:w="1560" w:type="dxa"/>
             <w:shd w:val="clear" w:color="auto" w:fill="auto"/>
             <w:noWrap/>
             <w:vAlign w:val="bottom"/>
@@ -1539,7 +1646,13 @@
               <w:rPr>
                 <w:lang w:eastAsia="ja-JP"/>
               </w:rPr>
-              <w:t>4 horas</w:t>
+              <w:t>16</w:t>
+            </w:r>
+            <w:r>
+              <w:rPr>
+                <w:lang w:eastAsia="ja-JP"/>
+              </w:rPr>
+              <w:t xml:space="preserve"> horas</w:t>
             </w:r>
           </w:p>
         </w:tc>
@@ -1562,7 +1675,13 @@
               <w:rPr>
                 <w:lang w:eastAsia="ja-JP"/>
               </w:rPr>
-              <w:t>4 horas</w:t>
+              <w:t>16</w:t>
+            </w:r>
+            <w:r>
+              <w:rPr>
+                <w:lang w:eastAsia="ja-JP"/>
+              </w:rPr>
+              <w:t xml:space="preserve"> horas</w:t>
             </w:r>
           </w:p>
         </w:tc>
@@ -1634,16 +1753,15 @@
             </w:pPr>
             <w:r>
               <w:rPr>
-                <w:highlight w:val="yellow"/>
-                <w:lang w:eastAsia="ja-JP"/>
-              </w:rPr>
-              <w:t>Em andamento</w:t>
-            </w:r>
-          </w:p>
-        </w:tc>
-        <w:tc>
-          <w:tcPr>
-            <w:tcW w:w="1134" w:type="dxa"/>
+                <w:lang w:eastAsia="ja-JP"/>
+              </w:rPr>
+              <w:t>Feito</w:t>
+            </w:r>
+          </w:p>
+        </w:tc>
+        <w:tc>
+          <w:tcPr>
+            <w:tcW w:w="1417" w:type="dxa"/>
             <w:shd w:val="clear" w:color="auto" w:fill="auto"/>
             <w:noWrap/>
             <w:vAlign w:val="bottom"/>
@@ -1666,7 +1784,7 @@
         </w:tc>
         <w:tc>
           <w:tcPr>
-            <w:tcW w:w="1843" w:type="dxa"/>
+            <w:tcW w:w="1560" w:type="dxa"/>
             <w:shd w:val="clear" w:color="auto" w:fill="auto"/>
             <w:noWrap/>
             <w:vAlign w:val="bottom"/>
@@ -1706,7 +1824,13 @@
               <w:rPr>
                 <w:lang w:eastAsia="ja-JP"/>
               </w:rPr>
-              <w:t>6 horas</w:t>
+              <w:t>16</w:t>
+            </w:r>
+            <w:r>
+              <w:rPr>
+                <w:lang w:eastAsia="ja-JP"/>
+              </w:rPr>
+              <w:t xml:space="preserve"> horas</w:t>
             </w:r>
           </w:p>
         </w:tc>
@@ -1729,7 +1853,13 @@
               <w:rPr>
                 <w:lang w:eastAsia="ja-JP"/>
               </w:rPr>
-              <w:t>8 horas</w:t>
+              <w:t>16</w:t>
+            </w:r>
+            <w:r>
+              <w:rPr>
+                <w:lang w:eastAsia="ja-JP"/>
+              </w:rPr>
+              <w:t xml:space="preserve"> horas</w:t>
             </w:r>
           </w:p>
         </w:tc>
@@ -1780,7 +1910,7 @@
               <w:rPr>
                 <w:lang w:eastAsia="ja-JP"/>
               </w:rPr>
-              <w:t>3</w:t>
+              <w:t>1</w:t>
             </w:r>
           </w:p>
         </w:tc>
@@ -1802,16 +1932,15 @@
             </w:pPr>
             <w:r>
               <w:rPr>
-                <w:highlight w:val="red"/>
-                <w:lang w:eastAsia="ja-JP"/>
-              </w:rPr>
-              <w:t>Não iniciado</w:t>
-            </w:r>
-          </w:p>
-        </w:tc>
-        <w:tc>
-          <w:tcPr>
-            <w:tcW w:w="1134" w:type="dxa"/>
+                <w:lang w:eastAsia="ja-JP"/>
+              </w:rPr>
+              <w:t>Feito</w:t>
+            </w:r>
+          </w:p>
+        </w:tc>
+        <w:tc>
+          <w:tcPr>
+            <w:tcW w:w="1417" w:type="dxa"/>
             <w:shd w:val="clear" w:color="auto" w:fill="auto"/>
             <w:noWrap/>
             <w:vAlign w:val="bottom"/>
@@ -1834,7 +1963,7 @@
         </w:tc>
         <w:tc>
           <w:tcPr>
-            <w:tcW w:w="1843" w:type="dxa"/>
+            <w:tcW w:w="1560" w:type="dxa"/>
             <w:shd w:val="clear" w:color="auto" w:fill="auto"/>
             <w:noWrap/>
             <w:vAlign w:val="bottom"/>
@@ -1874,7 +2003,13 @@
               <w:rPr>
                 <w:lang w:eastAsia="ja-JP"/>
               </w:rPr>
-              <w:t>4 horas</w:t>
+              <w:t>16</w:t>
+            </w:r>
+            <w:r>
+              <w:rPr>
+                <w:lang w:eastAsia="ja-JP"/>
+              </w:rPr>
+              <w:t xml:space="preserve"> horas</w:t>
             </w:r>
           </w:p>
         </w:tc>
@@ -1897,7 +2032,13 @@
               <w:rPr>
                 <w:lang w:eastAsia="ja-JP"/>
               </w:rPr>
-              <w:t xml:space="preserve">8 horas </w:t>
+              <w:t>16</w:t>
+            </w:r>
+            <w:r>
+              <w:rPr>
+                <w:lang w:eastAsia="ja-JP"/>
+              </w:rPr>
+              <w:t xml:space="preserve"> horas </w:t>
             </w:r>
           </w:p>
         </w:tc>
@@ -1925,7 +2066,19 @@
               <w:rPr>
                 <w:lang w:eastAsia="ja-JP"/>
               </w:rPr>
-              <w:t xml:space="preserve">Integração do banco de dados com o mockup </w:t>
+              <w:t>Integração do banco de dados com o mockup</w:t>
+            </w:r>
+            <w:r>
+              <w:rPr>
+                <w:lang w:eastAsia="ja-JP"/>
+              </w:rPr>
+              <w:t xml:space="preserve"> e teste de funcionalidade</w:t>
+            </w:r>
+            <w:r>
+              <w:rPr>
+                <w:lang w:eastAsia="ja-JP"/>
+              </w:rPr>
+              <w:t xml:space="preserve"> </w:t>
             </w:r>
           </w:p>
         </w:tc>
@@ -1948,7 +2101,7 @@
               <w:rPr>
                 <w:lang w:eastAsia="ja-JP"/>
               </w:rPr>
-              <w:t>1</w:t>
+              <w:t>2</w:t>
             </w:r>
           </w:p>
         </w:tc>
@@ -1970,16 +2123,15 @@
             </w:pPr>
             <w:r>
               <w:rPr>
-                <w:highlight w:val="red"/>
-                <w:lang w:eastAsia="ja-JP"/>
-              </w:rPr>
-              <w:t>Não iniciado</w:t>
-            </w:r>
-          </w:p>
-        </w:tc>
-        <w:tc>
-          <w:tcPr>
-            <w:tcW w:w="1134" w:type="dxa"/>
+                <w:lang w:eastAsia="ja-JP"/>
+              </w:rPr>
+              <w:t>Feito</w:t>
+            </w:r>
+          </w:p>
+        </w:tc>
+        <w:tc>
+          <w:tcPr>
+            <w:tcW w:w="1417" w:type="dxa"/>
             <w:shd w:val="clear" w:color="auto" w:fill="auto"/>
             <w:noWrap/>
             <w:vAlign w:val="bottom"/>
@@ -2002,7 +2154,7 @@
         </w:tc>
         <w:tc>
           <w:tcPr>
-            <w:tcW w:w="1843" w:type="dxa"/>
+            <w:tcW w:w="1560" w:type="dxa"/>
             <w:shd w:val="clear" w:color="auto" w:fill="auto"/>
             <w:noWrap/>
             <w:vAlign w:val="bottom"/>
@@ -2042,7 +2194,13 @@
               <w:rPr>
                 <w:lang w:eastAsia="ja-JP"/>
               </w:rPr>
-              <w:t>4 horas</w:t>
+              <w:t>80</w:t>
+            </w:r>
+            <w:r>
+              <w:rPr>
+                <w:lang w:eastAsia="ja-JP"/>
+              </w:rPr>
+              <w:t xml:space="preserve"> horas</w:t>
             </w:r>
           </w:p>
         </w:tc>
@@ -2065,7 +2223,13 @@
               <w:rPr>
                 <w:lang w:eastAsia="ja-JP"/>
               </w:rPr>
-              <w:t>4 horas</w:t>
+              <w:t>80</w:t>
+            </w:r>
+            <w:r>
+              <w:rPr>
+                <w:lang w:eastAsia="ja-JP"/>
+              </w:rPr>
+              <w:t xml:space="preserve"> horas</w:t>
             </w:r>
           </w:p>
         </w:tc>
@@ -2093,7 +2257,7 @@
               <w:rPr>
                 <w:lang w:eastAsia="ja-JP"/>
               </w:rPr>
-              <w:t>Implementação do protótipo</w:t>
+              <w:t>Definição e implementação  de template para o protótipo</w:t>
             </w:r>
           </w:p>
         </w:tc>
@@ -2116,7 +2280,7 @@
               <w:rPr>
                 <w:lang w:eastAsia="ja-JP"/>
               </w:rPr>
-              <w:t>1</w:t>
+              <w:t>3</w:t>
             </w:r>
           </w:p>
         </w:tc>
@@ -2132,22 +2296,20 @@
               <w:widowControl/>
               <w:spacing w:line="240" w:lineRule="auto"/>
               <w:rPr>
-                <w:highlight w:val="red"/>
-                <w:lang w:eastAsia="ja-JP"/>
-              </w:rPr>
-            </w:pPr>
-            <w:r>
-              <w:rPr>
-                <w:highlight w:val="red"/>
-                <w:lang w:eastAsia="ja-JP"/>
-              </w:rPr>
-              <w:t>Não iniciado</w:t>
-            </w:r>
-          </w:p>
-        </w:tc>
-        <w:tc>
-          <w:tcPr>
-            <w:tcW w:w="1134" w:type="dxa"/>
+                <w:lang w:eastAsia="ja-JP"/>
+              </w:rPr>
+            </w:pPr>
+            <w:r>
+              <w:rPr>
+                <w:lang w:eastAsia="ja-JP"/>
+              </w:rPr>
+              <w:t>Feito</w:t>
+            </w:r>
+          </w:p>
+        </w:tc>
+        <w:tc>
+          <w:tcPr>
+            <w:tcW w:w="1417" w:type="dxa"/>
             <w:shd w:val="clear" w:color="auto" w:fill="auto"/>
             <w:noWrap/>
             <w:vAlign w:val="bottom"/>
@@ -2164,13 +2326,13 @@
               <w:rPr>
                 <w:lang w:eastAsia="ja-JP"/>
               </w:rPr>
-              <w:t>Banco de dados e mockup</w:t>
-            </w:r>
-          </w:p>
-        </w:tc>
-        <w:tc>
-          <w:tcPr>
-            <w:tcW w:w="1843" w:type="dxa"/>
+              <w:t>Mockup</w:t>
+            </w:r>
+          </w:p>
+        </w:tc>
+        <w:tc>
+          <w:tcPr>
+            <w:tcW w:w="1560" w:type="dxa"/>
             <w:shd w:val="clear" w:color="auto" w:fill="auto"/>
             <w:noWrap/>
             <w:vAlign w:val="bottom"/>
@@ -2210,7 +2372,7 @@
               <w:rPr>
                 <w:lang w:eastAsia="ja-JP"/>
               </w:rPr>
-              <w:t>56 horas</w:t>
+              <w:t>60 horas</w:t>
             </w:r>
           </w:p>
         </w:tc>
@@ -2233,7 +2395,7 @@
               <w:rPr>
                 <w:lang w:eastAsia="ja-JP"/>
               </w:rPr>
-              <w:t xml:space="preserve">60 horas </w:t>
+              <w:t>60 horas</w:t>
             </w:r>
           </w:p>
         </w:tc>
@@ -2284,7 +2446,7 @@
               <w:rPr>
                 <w:lang w:eastAsia="ja-JP"/>
               </w:rPr>
-              <w:t>1</w:t>
+              <w:t>2</w:t>
             </w:r>
           </w:p>
         </w:tc>
@@ -2300,21 +2462,21 @@
               <w:widowControl/>
               <w:spacing w:line="240" w:lineRule="auto"/>
               <w:rPr>
-                <w:lang w:eastAsia="ja-JP"/>
-              </w:rPr>
-            </w:pPr>
-            <w:r>
-              <w:rPr>
                 <w:highlight w:val="red"/>
                 <w:lang w:eastAsia="ja-JP"/>
               </w:rPr>
-              <w:t>Não iniciado</w:t>
-            </w:r>
-          </w:p>
-        </w:tc>
-        <w:tc>
-          <w:tcPr>
-            <w:tcW w:w="1134" w:type="dxa"/>
+            </w:pPr>
+            <w:r>
+              <w:rPr>
+                <w:lang w:eastAsia="ja-JP"/>
+              </w:rPr>
+              <w:t>Feito</w:t>
+            </w:r>
+          </w:p>
+        </w:tc>
+        <w:tc>
+          <w:tcPr>
+            <w:tcW w:w="1417" w:type="dxa"/>
             <w:shd w:val="clear" w:color="auto" w:fill="auto"/>
             <w:noWrap/>
             <w:vAlign w:val="bottom"/>
@@ -2337,7 +2499,7 @@
         </w:tc>
         <w:tc>
           <w:tcPr>
-            <w:tcW w:w="1843" w:type="dxa"/>
+            <w:tcW w:w="1560" w:type="dxa"/>
             <w:shd w:val="clear" w:color="auto" w:fill="auto"/>
             <w:noWrap/>
             <w:vAlign w:val="bottom"/>
@@ -2377,7 +2539,13 @@
               <w:rPr>
                 <w:lang w:eastAsia="ja-JP"/>
               </w:rPr>
-              <w:t>4 horas</w:t>
+              <w:t>60</w:t>
+            </w:r>
+            <w:r>
+              <w:rPr>
+                <w:lang w:eastAsia="ja-JP"/>
+              </w:rPr>
+              <w:t xml:space="preserve"> horas</w:t>
             </w:r>
           </w:p>
         </w:tc>
@@ -2400,7 +2568,13 @@
               <w:rPr>
                 <w:lang w:eastAsia="ja-JP"/>
               </w:rPr>
-              <w:t>4 horas</w:t>
+              <w:t>60</w:t>
+            </w:r>
+            <w:r>
+              <w:rPr>
+                <w:lang w:eastAsia="ja-JP"/>
+              </w:rPr>
+              <w:t xml:space="preserve"> horas</w:t>
             </w:r>
           </w:p>
         </w:tc>
@@ -2428,7 +2602,13 @@
               <w:rPr>
                 <w:lang w:eastAsia="ja-JP"/>
               </w:rPr>
-              <w:t xml:space="preserve">Avaliação da arquitetura </w:t>
+              <w:t>Implementação do protótipo</w:t>
+            </w:r>
+            <w:r>
+              <w:rPr>
+                <w:lang w:eastAsia="ja-JP"/>
+              </w:rPr>
+              <w:t xml:space="preserve"> e teste de funcionalidade</w:t>
             </w:r>
           </w:p>
         </w:tc>
@@ -2451,7 +2631,7 @@
               <w:rPr>
                 <w:lang w:eastAsia="ja-JP"/>
               </w:rPr>
-              <w:t>1</w:t>
+              <w:t>3</w:t>
             </w:r>
           </w:p>
         </w:tc>
@@ -2472,10 +2652,158 @@
             </w:pPr>
             <w:r>
               <w:rPr>
-                <w:highlight w:val="red"/>
-                <w:lang w:eastAsia="ja-JP"/>
-              </w:rPr>
-              <w:t>Não iniciado</w:t>
+                <w:lang w:eastAsia="ja-JP"/>
+              </w:rPr>
+              <w:t>Em andamento</w:t>
+            </w:r>
+          </w:p>
+        </w:tc>
+        <w:tc>
+          <w:tcPr>
+            <w:tcW w:w="1417" w:type="dxa"/>
+            <w:shd w:val="clear" w:color="auto" w:fill="auto"/>
+            <w:noWrap/>
+            <w:vAlign w:val="bottom"/>
+          </w:tcPr>
+          <w:p>
+            <w:pPr>
+              <w:widowControl/>
+              <w:spacing w:line="240" w:lineRule="auto"/>
+              <w:rPr>
+                <w:lang w:eastAsia="ja-JP"/>
+              </w:rPr>
+            </w:pPr>
+            <w:r>
+              <w:rPr>
+                <w:lang w:eastAsia="ja-JP"/>
+              </w:rPr>
+              <w:t>Banco de dados e mockup</w:t>
+            </w:r>
+          </w:p>
+        </w:tc>
+        <w:tc>
+          <w:tcPr>
+            <w:tcW w:w="1560" w:type="dxa"/>
+            <w:shd w:val="clear" w:color="auto" w:fill="auto"/>
+            <w:noWrap/>
+            <w:vAlign w:val="bottom"/>
+          </w:tcPr>
+          <w:p>
+            <w:pPr>
+              <w:widowControl/>
+              <w:spacing w:line="240" w:lineRule="auto"/>
+              <w:rPr>
+                <w:lang w:eastAsia="ja-JP"/>
+              </w:rPr>
+            </w:pPr>
+            <w:r>
+              <w:rPr>
+                <w:lang w:eastAsia="ja-JP"/>
+              </w:rPr>
+              <w:t>Protótipo</w:t>
+            </w:r>
+          </w:p>
+        </w:tc>
+        <w:tc>
+          <w:tcPr>
+            <w:tcW w:w="1275" w:type="dxa"/>
+            <w:shd w:val="clear" w:color="auto" w:fill="auto"/>
+            <w:noWrap/>
+            <w:vAlign w:val="bottom"/>
+          </w:tcPr>
+          <w:p>
+            <w:pPr>
+              <w:widowControl/>
+              <w:spacing w:line="240" w:lineRule="auto"/>
+              <w:rPr>
+                <w:lang w:eastAsia="ja-JP"/>
+              </w:rPr>
+            </w:pPr>
+            <w:r>
+              <w:rPr>
+                <w:lang w:eastAsia="ja-JP"/>
+              </w:rPr>
+              <w:t>60</w:t>
+            </w:r>
+            <w:r>
+              <w:rPr>
+                <w:lang w:eastAsia="ja-JP"/>
+              </w:rPr>
+              <w:t xml:space="preserve"> horas</w:t>
+            </w:r>
+          </w:p>
+        </w:tc>
+        <w:tc>
+          <w:tcPr>
+            <w:tcW w:w="1418" w:type="dxa"/>
+            <w:shd w:val="clear" w:color="auto" w:fill="auto"/>
+            <w:noWrap/>
+            <w:vAlign w:val="bottom"/>
+          </w:tcPr>
+          <w:p>
+            <w:pPr>
+              <w:widowControl/>
+              <w:spacing w:line="240" w:lineRule="auto"/>
+              <w:rPr>
+                <w:lang w:eastAsia="ja-JP"/>
+              </w:rPr>
+            </w:pPr>
+            <w:r>
+              <w:rPr>
+                <w:lang w:eastAsia="ja-JP"/>
+              </w:rPr>
+              <w:t xml:space="preserve">60 horas </w:t>
+            </w:r>
+          </w:p>
+        </w:tc>
+      </w:tr>
+      <w:tr>
+        <w:trPr>
+          <w:trHeight w:val="255"/>
+        </w:trPr>
+        <w:tc>
+          <w:tcPr>
+            <w:tcW w:w="1702" w:type="dxa"/>
+            <w:shd w:val="clear" w:color="auto" w:fill="auto"/>
+            <w:noWrap/>
+            <w:vAlign w:val="bottom"/>
+          </w:tcPr>
+          <w:p>
+            <w:pPr>
+              <w:widowControl/>
+              <w:spacing w:line="240" w:lineRule="auto"/>
+              <w:rPr>
+                <w:lang w:eastAsia="ja-JP"/>
+              </w:rPr>
+            </w:pPr>
+            <w:r>
+              <w:rPr>
+                <w:lang w:eastAsia="ja-JP"/>
+              </w:rPr>
+              <w:t xml:space="preserve">Avaliação da arquitetura </w:t>
+            </w:r>
+          </w:p>
+        </w:tc>
+        <w:tc>
+          <w:tcPr>
+            <w:tcW w:w="992" w:type="dxa"/>
+            <w:shd w:val="clear" w:color="auto" w:fill="auto"/>
+            <w:noWrap/>
+            <w:vAlign w:val="bottom"/>
+          </w:tcPr>
+          <w:p>
+            <w:pPr>
+              <w:widowControl/>
+              <w:spacing w:line="240" w:lineRule="auto"/>
+              <w:rPr>
+                <w:lang w:eastAsia="ja-JP"/>
+              </w:rPr>
+            </w:pPr>
+            <w:r>
+              <w:rPr>
+                <w:lang w:eastAsia="ja-JP"/>
+              </w:rPr>
+              <w:t>3</w:t>
             </w:r>
           </w:p>
         </w:tc>
@@ -2498,13 +2826,36 @@
               <w:rPr>
                 <w:lang w:eastAsia="ja-JP"/>
               </w:rPr>
+              <w:t>Em andamento</w:t>
+            </w:r>
+          </w:p>
+        </w:tc>
+        <w:tc>
+          <w:tcPr>
+            <w:tcW w:w="1417" w:type="dxa"/>
+            <w:shd w:val="clear" w:color="auto" w:fill="auto"/>
+            <w:noWrap/>
+            <w:vAlign w:val="bottom"/>
+          </w:tcPr>
+          <w:p>
+            <w:pPr>
+              <w:widowControl/>
+              <w:spacing w:line="240" w:lineRule="auto"/>
+              <w:rPr>
+                <w:lang w:eastAsia="ja-JP"/>
+              </w:rPr>
+            </w:pPr>
+            <w:r>
+              <w:rPr>
+                <w:lang w:eastAsia="ja-JP"/>
+              </w:rPr>
               <w:t>SAAM</w:t>
             </w:r>
           </w:p>
         </w:tc>
         <w:tc>
           <w:tcPr>
-            <w:tcW w:w="1843" w:type="dxa"/>
+            <w:tcW w:w="1560" w:type="dxa"/>
             <w:shd w:val="clear" w:color="auto" w:fill="auto"/>
             <w:noWrap/>
             <w:vAlign w:val="bottom"/>
@@ -2544,7 +2895,13 @@
               <w:rPr>
                 <w:lang w:eastAsia="ja-JP"/>
               </w:rPr>
-              <w:t>4 horas</w:t>
+              <w:t>16</w:t>
+            </w:r>
+            <w:r>
+              <w:rPr>
+                <w:lang w:eastAsia="ja-JP"/>
+              </w:rPr>
+              <w:t xml:space="preserve"> horas</w:t>
             </w:r>
           </w:p>
         </w:tc>
@@ -2567,7 +2924,173 @@
               <w:rPr>
                 <w:lang w:eastAsia="ja-JP"/>
               </w:rPr>
-              <w:t xml:space="preserve">6 horas </w:t>
+              <w:t>16</w:t>
+            </w:r>
+            <w:r>
+              <w:rPr>
+                <w:lang w:eastAsia="ja-JP"/>
+              </w:rPr>
+              <w:t xml:space="preserve"> horas </w:t>
+            </w:r>
+          </w:p>
+        </w:tc>
+      </w:tr>
+      <w:tr>
+        <w:trPr>
+          <w:trHeight w:val="255"/>
+        </w:trPr>
+        <w:tc>
+          <w:tcPr>
+            <w:tcW w:w="1702" w:type="dxa"/>
+            <w:shd w:val="clear" w:color="auto" w:fill="auto"/>
+            <w:noWrap/>
+            <w:vAlign w:val="bottom"/>
+          </w:tcPr>
+          <w:p>
+            <w:pPr>
+              <w:widowControl/>
+              <w:spacing w:line="240" w:lineRule="auto"/>
+              <w:rPr>
+                <w:lang w:eastAsia="ja-JP"/>
+              </w:rPr>
+            </w:pPr>
+          </w:p>
+        </w:tc>
+        <w:tc>
+          <w:tcPr>
+            <w:tcW w:w="992" w:type="dxa"/>
+            <w:shd w:val="clear" w:color="auto" w:fill="auto"/>
+            <w:noWrap/>
+            <w:vAlign w:val="bottom"/>
+          </w:tcPr>
+          <w:p>
+            <w:pPr>
+              <w:widowControl/>
+              <w:spacing w:line="240" w:lineRule="auto"/>
+              <w:rPr>
+                <w:lang w:eastAsia="ja-JP"/>
+              </w:rPr>
+            </w:pPr>
+          </w:p>
+        </w:tc>
+        <w:tc>
+          <w:tcPr>
+            <w:tcW w:w="1134" w:type="dxa"/>
+            <w:shd w:val="clear" w:color="auto" w:fill="auto"/>
+            <w:noWrap/>
+            <w:vAlign w:val="bottom"/>
+          </w:tcPr>
+          <w:p>
+            <w:pPr>
+              <w:widowControl/>
+              <w:spacing w:line="240" w:lineRule="auto"/>
+              <w:rPr>
+                <w:lang w:eastAsia="ja-JP"/>
+              </w:rPr>
+            </w:pPr>
+          </w:p>
+        </w:tc>
+        <w:tc>
+          <w:tcPr>
+            <w:tcW w:w="1417" w:type="dxa"/>
+            <w:shd w:val="clear" w:color="auto" w:fill="auto"/>
+            <w:noWrap/>
+            <w:vAlign w:val="bottom"/>
+          </w:tcPr>
+          <w:p>
+            <w:pPr>
+              <w:widowControl/>
+              <w:spacing w:line="240" w:lineRule="auto"/>
+              <w:rPr>
+                <w:lang w:eastAsia="ja-JP"/>
+              </w:rPr>
+            </w:pPr>
+          </w:p>
+        </w:tc>
+        <w:tc>
+          <w:tcPr>
+            <w:tcW w:w="1560" w:type="dxa"/>
+            <w:shd w:val="clear" w:color="auto" w:fill="auto"/>
+            <w:noWrap/>
+            <w:vAlign w:val="bottom"/>
+          </w:tcPr>
+          <w:p>
+            <w:pPr>
+              <w:widowControl/>
+              <w:spacing w:line="240" w:lineRule="auto"/>
+              <w:rPr>
+                <w:lang w:eastAsia="ja-JP"/>
+              </w:rPr>
+            </w:pPr>
+          </w:p>
+        </w:tc>
+        <w:tc>
+          <w:tcPr>
+            <w:tcW w:w="1275" w:type="dxa"/>
+            <w:shd w:val="clear" w:color="auto" w:fill="auto"/>
+            <w:noWrap/>
+            <w:vAlign w:val="bottom"/>
+          </w:tcPr>
+          <w:p>
+            <w:pPr>
+              <w:widowControl/>
+              <w:spacing w:line="240" w:lineRule="auto"/>
+              <w:rPr>
+                <w:lang w:eastAsia="ja-JP"/>
+              </w:rPr>
+            </w:pPr>
+            <w:r>
+              <w:rPr>
+                <w:lang w:eastAsia="ja-JP"/>
+              </w:rPr>
+              <w:t>4</w:t>
+            </w:r>
+            <w:r>
+              <w:rPr>
+                <w:lang w:eastAsia="ja-JP"/>
+              </w:rPr>
+              <w:t>52</w:t>
+            </w:r>
+            <w:r>
+              <w:rPr>
+                <w:lang w:eastAsia="ja-JP"/>
+              </w:rPr>
+              <w:t xml:space="preserve"> horas</w:t>
+            </w:r>
+          </w:p>
+        </w:tc>
+        <w:tc>
+          <w:tcPr>
+            <w:tcW w:w="1418" w:type="dxa"/>
+            <w:shd w:val="clear" w:color="auto" w:fill="auto"/>
+            <w:noWrap/>
+            <w:vAlign w:val="bottom"/>
+          </w:tcPr>
+          <w:p>
+            <w:pPr>
+              <w:widowControl/>
+              <w:spacing w:line="240" w:lineRule="auto"/>
+              <w:rPr>
+                <w:lang w:eastAsia="ja-JP"/>
+              </w:rPr>
+            </w:pPr>
+            <w:r>
+              <w:rPr>
+                <w:lang w:eastAsia="ja-JP"/>
+              </w:rPr>
+              <w:t>4</w:t>
+            </w:r>
+            <w:r>
+              <w:rPr>
+                <w:lang w:eastAsia="ja-JP"/>
+              </w:rPr>
+              <w:t>52</w:t>
+            </w:r>
+            <w:r>
+              <w:rPr>
+                <w:lang w:eastAsia="ja-JP"/>
+              </w:rPr>
+              <w:t xml:space="preserve"> horas </w:t>
             </w:r>
           </w:p>
         </w:tc>
@@ -2629,14 +3152,14 @@
         <w:tblLook w:val="01E0" w:firstRow="1" w:lastRow="1" w:firstColumn="1" w:lastColumn="1" w:noHBand="0" w:noVBand="0"/>
       </w:tblPr>
       <w:tblGrid>
-        <w:gridCol w:w="3118"/>
-        <w:gridCol w:w="1428"/>
+        <w:gridCol w:w="3109"/>
+        <w:gridCol w:w="1437"/>
         <w:gridCol w:w="4804"/>
       </w:tblGrid>
       <w:tr>
         <w:tc>
           <w:tcPr>
-            <w:tcW w:w="3192" w:type="dxa"/>
+            <w:tcW w:w="3109" w:type="dxa"/>
             <w:tcBorders>
               <w:top w:val="single" w:sz="4" w:space="0" w:color="auto"/>
               <w:left w:val="single" w:sz="4" w:space="0" w:color="auto"/>
@@ -2671,7 +3194,7 @@
         </w:tc>
         <w:tc>
           <w:tcPr>
-            <w:tcW w:w="1452" w:type="dxa"/>
+            <w:tcW w:w="1437" w:type="dxa"/>
             <w:tcBorders>
               <w:top w:val="single" w:sz="4" w:space="0" w:color="auto"/>
               <w:left w:val="single" w:sz="4" w:space="0" w:color="auto"/>
@@ -2706,7 +3229,7 @@
         </w:tc>
         <w:tc>
           <w:tcPr>
-            <w:tcW w:w="4932" w:type="dxa"/>
+            <w:tcW w:w="4804" w:type="dxa"/>
             <w:tcBorders>
               <w:top w:val="single" w:sz="4" w:space="0" w:color="auto"/>
               <w:left w:val="single" w:sz="4" w:space="0" w:color="auto"/>
@@ -2743,7 +3266,7 @@
       <w:tr>
         <w:tc>
           <w:tcPr>
-            <w:tcW w:w="3192" w:type="dxa"/>
+            <w:tcW w:w="3109" w:type="dxa"/>
             <w:tcBorders>
               <w:top w:val="single" w:sz="4" w:space="0" w:color="auto"/>
               <w:left w:val="single" w:sz="4" w:space="0" w:color="auto"/>
@@ -2757,19 +3280,13 @@
               <w:ind w:left="0"/>
             </w:pPr>
             <w:r>
-              <w:t>Integração entre o front end e o back end do sistema.</w:t>
-            </w:r>
-          </w:p>
-          <w:p>
-            <w:pPr>
-              <w:pStyle w:val="Corpodetexto"/>
-              <w:ind w:left="0"/>
-            </w:pPr>
-          </w:p>
-        </w:tc>
-        <w:tc>
-          <w:tcPr>
-            <w:tcW w:w="1452" w:type="dxa"/>
+              <w:t>Servidor Local</w:t>
+            </w:r>
+          </w:p>
+        </w:tc>
+        <w:tc>
+          <w:tcPr>
+            <w:tcW w:w="1437" w:type="dxa"/>
             <w:tcBorders>
               <w:top w:val="single" w:sz="4" w:space="0" w:color="auto"/>
               <w:left w:val="single" w:sz="4" w:space="0" w:color="auto"/>
@@ -2782,11 +3299,14 @@
               <w:pStyle w:val="Corpodetexto"/>
               <w:ind w:left="0"/>
             </w:pPr>
-          </w:p>
-        </w:tc>
-        <w:tc>
-          <w:tcPr>
-            <w:tcW w:w="4932" w:type="dxa"/>
+            <w:r>
+              <w:t>Concluído</w:t>
+            </w:r>
+          </w:p>
+        </w:tc>
+        <w:tc>
+          <w:tcPr>
+            <w:tcW w:w="4804" w:type="dxa"/>
             <w:tcBorders>
               <w:top w:val="single" w:sz="4" w:space="0" w:color="auto"/>
               <w:left w:val="single" w:sz="4" w:space="0" w:color="auto"/>
@@ -2799,6 +3319,296 @@
               <w:pStyle w:val="Corpodetexto"/>
               <w:ind w:left="0"/>
             </w:pPr>
+            <w:r>
+              <w:t xml:space="preserve">Foi definido utilizar o XAMPP para o desenvolvimento do sistema de software. Utilizando o PHP. </w:t>
+            </w:r>
+          </w:p>
+          <w:p>
+            <w:pPr>
+              <w:pStyle w:val="Corpodetexto"/>
+              <w:ind w:left="0"/>
+            </w:pPr>
+            <w:r>
+              <w:t>O XAMPP trás consigo o php já instalado e configurado e o banco de dados do Phpmyadmin.</w:t>
+            </w:r>
+          </w:p>
+        </w:tc>
+      </w:tr>
+      <w:tr>
+        <w:tc>
+          <w:tcPr>
+            <w:tcW w:w="3109" w:type="dxa"/>
+            <w:tcBorders>
+              <w:top w:val="single" w:sz="4" w:space="0" w:color="auto"/>
+              <w:left w:val="single" w:sz="4" w:space="0" w:color="auto"/>
+              <w:bottom w:val="single" w:sz="4" w:space="0" w:color="auto"/>
+              <w:right w:val="single" w:sz="4" w:space="0" w:color="auto"/>
+            </w:tcBorders>
+          </w:tcPr>
+          <w:p>
+            <w:pPr>
+              <w:pStyle w:val="Corpodetexto"/>
+              <w:ind w:left="0"/>
+            </w:pPr>
+            <w:r>
+              <w:t>Definição do banco de dados</w:t>
+            </w:r>
+          </w:p>
+        </w:tc>
+        <w:tc>
+          <w:tcPr>
+            <w:tcW w:w="1437" w:type="dxa"/>
+            <w:tcBorders>
+              <w:top w:val="single" w:sz="4" w:space="0" w:color="auto"/>
+              <w:left w:val="single" w:sz="4" w:space="0" w:color="auto"/>
+              <w:bottom w:val="single" w:sz="4" w:space="0" w:color="auto"/>
+              <w:right w:val="single" w:sz="4" w:space="0" w:color="auto"/>
+            </w:tcBorders>
+          </w:tcPr>
+          <w:p>
+            <w:pPr>
+              <w:pStyle w:val="Corpodetexto"/>
+              <w:ind w:left="0"/>
+            </w:pPr>
+            <w:r>
+              <w:t>Concluído</w:t>
+            </w:r>
+          </w:p>
+        </w:tc>
+        <w:tc>
+          <w:tcPr>
+            <w:tcW w:w="4804" w:type="dxa"/>
+            <w:tcBorders>
+              <w:top w:val="single" w:sz="4" w:space="0" w:color="auto"/>
+              <w:left w:val="single" w:sz="4" w:space="0" w:color="auto"/>
+              <w:bottom w:val="single" w:sz="4" w:space="0" w:color="auto"/>
+              <w:right w:val="single" w:sz="4" w:space="0" w:color="auto"/>
+            </w:tcBorders>
+          </w:tcPr>
+          <w:p>
+            <w:pPr>
+              <w:pStyle w:val="Corpodetexto"/>
+              <w:ind w:left="0"/>
+            </w:pPr>
+            <w:r>
+              <w:t>Foram realizados testes para utilizar o banco do MySQL integrado ao PHP, mas devido a praticidade foi definido utilizar o banco de dados do Phpmyadmin.</w:t>
+            </w:r>
+          </w:p>
+        </w:tc>
+      </w:tr>
+      <w:tr>
+        <w:tc>
+          <w:tcPr>
+            <w:tcW w:w="3109" w:type="dxa"/>
+            <w:tcBorders>
+              <w:top w:val="single" w:sz="4" w:space="0" w:color="auto"/>
+              <w:left w:val="single" w:sz="4" w:space="0" w:color="auto"/>
+              <w:bottom w:val="single" w:sz="4" w:space="0" w:color="auto"/>
+              <w:right w:val="single" w:sz="4" w:space="0" w:color="auto"/>
+            </w:tcBorders>
+          </w:tcPr>
+          <w:p>
+            <w:pPr>
+              <w:pStyle w:val="Corpodetexto"/>
+              <w:ind w:left="0"/>
+            </w:pPr>
+            <w:r>
+              <w:t>Integração entre o front end e o back end do sistema.</w:t>
+            </w:r>
+          </w:p>
+          <w:p>
+            <w:pPr>
+              <w:pStyle w:val="Corpodetexto"/>
+              <w:ind w:left="0"/>
+            </w:pPr>
+          </w:p>
+        </w:tc>
+        <w:tc>
+          <w:tcPr>
+            <w:tcW w:w="1437" w:type="dxa"/>
+            <w:tcBorders>
+              <w:top w:val="single" w:sz="4" w:space="0" w:color="auto"/>
+              <w:left w:val="single" w:sz="4" w:space="0" w:color="auto"/>
+              <w:bottom w:val="single" w:sz="4" w:space="0" w:color="auto"/>
+              <w:right w:val="single" w:sz="4" w:space="0" w:color="auto"/>
+            </w:tcBorders>
+          </w:tcPr>
+          <w:p>
+            <w:pPr>
+              <w:pStyle w:val="Corpodetexto"/>
+              <w:ind w:left="0"/>
+            </w:pPr>
+            <w:r>
+              <w:t>Concluído para a versão do Mockup</w:t>
+            </w:r>
+          </w:p>
+        </w:tc>
+        <w:tc>
+          <w:tcPr>
+            <w:tcW w:w="4804" w:type="dxa"/>
+            <w:tcBorders>
+              <w:top w:val="single" w:sz="4" w:space="0" w:color="auto"/>
+              <w:left w:val="single" w:sz="4" w:space="0" w:color="auto"/>
+              <w:bottom w:val="single" w:sz="4" w:space="0" w:color="auto"/>
+              <w:right w:val="single" w:sz="4" w:space="0" w:color="auto"/>
+            </w:tcBorders>
+          </w:tcPr>
+          <w:p>
+            <w:pPr>
+              <w:pStyle w:val="Corpodetexto"/>
+              <w:ind w:left="0"/>
+            </w:pPr>
+            <w:r>
+              <w:t xml:space="preserve">Foram feitos testes de integração do banco de dados com o mockup a fim de obter as informações corretas do banco. </w:t>
+            </w:r>
+          </w:p>
+          <w:p>
+            <w:pPr>
+              <w:pStyle w:val="Corpodetexto"/>
+              <w:ind w:left="0"/>
+            </w:pPr>
+            <w:r>
+              <w:t xml:space="preserve">O modelo relacional do banco de dados foi desenvolvido no MySQL Workbench. </w:t>
+            </w:r>
+            <w:r>
+              <w:t xml:space="preserve">O banco </w:t>
+            </w:r>
+            <w:r>
+              <w:t xml:space="preserve">de dados </w:t>
+            </w:r>
+            <w:r>
+              <w:t>foi implementado no Phpmyadmin</w:t>
+            </w:r>
+            <w:r>
+              <w:t xml:space="preserve">. Nele o modelo seguido foi o modelo relacional desenvolvido no MySQL Workbench. </w:t>
+            </w:r>
+          </w:p>
+        </w:tc>
+      </w:tr>
+      <w:tr>
+        <w:tc>
+          <w:tcPr>
+            <w:tcW w:w="3109" w:type="dxa"/>
+            <w:tcBorders>
+              <w:top w:val="single" w:sz="4" w:space="0" w:color="auto"/>
+              <w:left w:val="single" w:sz="4" w:space="0" w:color="auto"/>
+              <w:bottom w:val="single" w:sz="4" w:space="0" w:color="auto"/>
+              <w:right w:val="single" w:sz="4" w:space="0" w:color="auto"/>
+            </w:tcBorders>
+          </w:tcPr>
+          <w:p>
+            <w:pPr>
+              <w:pStyle w:val="Corpodetexto"/>
+              <w:ind w:left="0"/>
+            </w:pPr>
+            <w:r>
+              <w:t xml:space="preserve">Ajustes no modelo relacional do banco de dados </w:t>
+            </w:r>
+          </w:p>
+        </w:tc>
+        <w:tc>
+          <w:tcPr>
+            <w:tcW w:w="1437" w:type="dxa"/>
+            <w:tcBorders>
+              <w:top w:val="single" w:sz="4" w:space="0" w:color="auto"/>
+              <w:left w:val="single" w:sz="4" w:space="0" w:color="auto"/>
+              <w:bottom w:val="single" w:sz="4" w:space="0" w:color="auto"/>
+              <w:right w:val="single" w:sz="4" w:space="0" w:color="auto"/>
+            </w:tcBorders>
+          </w:tcPr>
+          <w:p>
+            <w:pPr>
+              <w:pStyle w:val="Corpodetexto"/>
+              <w:ind w:left="0"/>
+            </w:pPr>
+            <w:r>
+              <w:t>Em andamento para a versão do protótipo</w:t>
+            </w:r>
+          </w:p>
+        </w:tc>
+        <w:tc>
+          <w:tcPr>
+            <w:tcW w:w="4804" w:type="dxa"/>
+            <w:tcBorders>
+              <w:top w:val="single" w:sz="4" w:space="0" w:color="auto"/>
+              <w:left w:val="single" w:sz="4" w:space="0" w:color="auto"/>
+              <w:bottom w:val="single" w:sz="4" w:space="0" w:color="auto"/>
+              <w:right w:val="single" w:sz="4" w:space="0" w:color="auto"/>
+            </w:tcBorders>
+          </w:tcPr>
+          <w:p>
+            <w:pPr>
+              <w:pStyle w:val="Corpodetexto"/>
+              <w:ind w:left="0"/>
+            </w:pPr>
+          </w:p>
+        </w:tc>
+      </w:tr>
+      <w:tr>
+        <w:tc>
+          <w:tcPr>
+            <w:tcW w:w="3109" w:type="dxa"/>
+            <w:tcBorders>
+              <w:top w:val="single" w:sz="4" w:space="0" w:color="auto"/>
+              <w:left w:val="single" w:sz="4" w:space="0" w:color="auto"/>
+              <w:bottom w:val="single" w:sz="4" w:space="0" w:color="auto"/>
+              <w:right w:val="single" w:sz="4" w:space="0" w:color="auto"/>
+            </w:tcBorders>
+          </w:tcPr>
+          <w:p>
+            <w:pPr>
+              <w:pStyle w:val="Corpodetexto"/>
+              <w:ind w:left="0"/>
+            </w:pPr>
+            <w:r>
+              <w:t>Integração entre o front end e o back end do sistema.</w:t>
+            </w:r>
+          </w:p>
+          <w:p>
+            <w:pPr>
+              <w:pStyle w:val="Corpodetexto"/>
+              <w:ind w:left="0"/>
+            </w:pPr>
+          </w:p>
+        </w:tc>
+        <w:tc>
+          <w:tcPr>
+            <w:tcW w:w="1437" w:type="dxa"/>
+            <w:tcBorders>
+              <w:top w:val="single" w:sz="4" w:space="0" w:color="auto"/>
+              <w:left w:val="single" w:sz="4" w:space="0" w:color="auto"/>
+              <w:bottom w:val="single" w:sz="4" w:space="0" w:color="auto"/>
+              <w:right w:val="single" w:sz="4" w:space="0" w:color="auto"/>
+            </w:tcBorders>
+          </w:tcPr>
+          <w:p>
+            <w:pPr>
+              <w:pStyle w:val="Corpodetexto"/>
+              <w:ind w:left="0"/>
+            </w:pPr>
+            <w:r>
+              <w:t>Em andamento para a versão do protótipo</w:t>
+            </w:r>
+          </w:p>
+        </w:tc>
+        <w:tc>
+          <w:tcPr>
+            <w:tcW w:w="4804" w:type="dxa"/>
+            <w:tcBorders>
+              <w:top w:val="single" w:sz="4" w:space="0" w:color="auto"/>
+              <w:left w:val="single" w:sz="4" w:space="0" w:color="auto"/>
+              <w:bottom w:val="single" w:sz="4" w:space="0" w:color="auto"/>
+              <w:right w:val="single" w:sz="4" w:space="0" w:color="auto"/>
+            </w:tcBorders>
+          </w:tcPr>
+          <w:p>
+            <w:pPr>
+              <w:pStyle w:val="Corpodetexto"/>
+              <w:ind w:left="0"/>
+            </w:pPr>
+            <w:r>
+              <w:t>A integração também é composta por uma fase de teste de funcionalidade a fim de verificar se as informações do banco estão sendo apresentadas conforme necessário para o sistema de software.</w:t>
+            </w:r>
           </w:p>
         </w:tc>
       </w:tr>
@@ -2856,7 +3666,11 @@
         <w:pStyle w:val="Ttulo2"/>
       </w:pPr>
       <w:r>
-        <w:t>As integrações entre o banco de dados e o protótipo estão funcionando de maneira síncrona.</w:t>
+        <w:t xml:space="preserve">As integrações entre o banco de dados e o protótipo estão funcionando de maneira </w:t>
+      </w:r>
+      <w:r>
+        <w:lastRenderedPageBreak/>
+        <w:t>síncrona.</w:t>
       </w:r>
     </w:p>
     <w:p>
@@ -2983,6 +3797,12 @@
                 <w:iCs/>
               </w:rPr>
             </w:pPr>
+            <w:r>
+              <w:rPr>
+                <w:lang w:eastAsia="ja-JP"/>
+              </w:rPr>
+              <w:t>Caderno de arquitetura</w:t>
+            </w:r>
           </w:p>
         </w:tc>
       </w:tr>
@@ -3011,6 +3831,12 @@
                 <w:iCs/>
               </w:rPr>
             </w:pPr>
+            <w:r>
+              <w:rPr>
+                <w:iCs/>
+              </w:rPr>
+              <w:t>27/12/2022</w:t>
+            </w:r>
           </w:p>
         </w:tc>
       </w:tr>
@@ -3076,6 +3902,1722 @@
                 <w:iCs/>
               </w:rPr>
             </w:pPr>
+            <w:r>
+              <w:rPr>
+                <w:iCs/>
+              </w:rPr>
+              <w:t>Concluído</w:t>
+            </w:r>
+          </w:p>
+        </w:tc>
+      </w:tr>
+    </w:tbl>
+    <w:p/>
+    <w:p>
+      <w:pPr>
+        <w:pStyle w:val="Corpodetexto"/>
+      </w:pPr>
+      <w:r>
+        <w:tab/>
+      </w:r>
+    </w:p>
+    <w:tbl>
+      <w:tblPr>
+        <w:tblW w:w="5543" w:type="dxa"/>
+        <w:tblInd w:w="720" w:type="dxa"/>
+        <w:tblBorders>
+          <w:top w:val="single" w:sz="4" w:space="0" w:color="auto"/>
+          <w:left w:val="single" w:sz="4" w:space="0" w:color="auto"/>
+          <w:bottom w:val="single" w:sz="4" w:space="0" w:color="auto"/>
+          <w:right w:val="single" w:sz="4" w:space="0" w:color="auto"/>
+          <w:insideH w:val="single" w:sz="4" w:space="0" w:color="auto"/>
+          <w:insideV w:val="single" w:sz="4" w:space="0" w:color="auto"/>
+        </w:tblBorders>
+        <w:tblLook w:val="0000" w:firstRow="0" w:lastRow="0" w:firstColumn="0" w:lastColumn="0" w:noHBand="0" w:noVBand="0"/>
+      </w:tblPr>
+      <w:tblGrid>
+        <w:gridCol w:w="1778"/>
+        <w:gridCol w:w="3765"/>
+      </w:tblGrid>
+      <w:tr>
+        <w:tc>
+          <w:tcPr>
+            <w:tcW w:w="1778" w:type="dxa"/>
+          </w:tcPr>
+          <w:p>
+            <w:pPr>
+              <w:spacing w:before="40" w:after="40"/>
+              <w:rPr>
+                <w:bCs/>
+              </w:rPr>
+            </w:pPr>
+            <w:r>
+              <w:rPr>
+                <w:bCs/>
+              </w:rPr>
+              <w:t>Alvo de avaliação</w:t>
+            </w:r>
+          </w:p>
+        </w:tc>
+        <w:tc>
+          <w:tcPr>
+            <w:tcW w:w="3765" w:type="dxa"/>
+          </w:tcPr>
+          <w:p>
+            <w:pPr>
+              <w:spacing w:before="40" w:after="40"/>
+              <w:rPr>
+                <w:bCs/>
+                <w:iCs/>
+              </w:rPr>
+            </w:pPr>
+            <w:r>
+              <w:rPr>
+                <w:lang w:eastAsia="ja-JP"/>
+              </w:rPr>
+              <w:t xml:space="preserve">Arquitetura com </w:t>
+            </w:r>
+            <w:r>
+              <w:rPr>
+                <w:lang w:eastAsia="ja-JP"/>
+              </w:rPr>
+              <w:t>configuração sugerida.</w:t>
+            </w:r>
+          </w:p>
+        </w:tc>
+      </w:tr>
+      <w:tr>
+        <w:tc>
+          <w:tcPr>
+            <w:tcW w:w="1778" w:type="dxa"/>
+          </w:tcPr>
+          <w:p>
+            <w:pPr>
+              <w:spacing w:before="40" w:after="40"/>
+            </w:pPr>
+            <w:r>
+              <w:t>Data da avaliação</w:t>
+            </w:r>
+          </w:p>
+        </w:tc>
+        <w:tc>
+          <w:tcPr>
+            <w:tcW w:w="3765" w:type="dxa"/>
+          </w:tcPr>
+          <w:p>
+            <w:pPr>
+              <w:spacing w:before="40" w:after="40"/>
+              <w:rPr>
+                <w:iCs/>
+              </w:rPr>
+            </w:pPr>
+            <w:r>
+              <w:rPr>
+                <w:iCs/>
+              </w:rPr>
+              <w:t>27</w:t>
+            </w:r>
+            <w:r>
+              <w:rPr>
+                <w:iCs/>
+              </w:rPr>
+              <w:t>/12/2022</w:t>
+            </w:r>
+          </w:p>
+        </w:tc>
+      </w:tr>
+      <w:tr>
+        <w:tc>
+          <w:tcPr>
+            <w:tcW w:w="1778" w:type="dxa"/>
+          </w:tcPr>
+          <w:p>
+            <w:pPr>
+              <w:spacing w:before="40" w:after="40"/>
+            </w:pPr>
+            <w:r>
+              <w:t xml:space="preserve">Participantes </w:t>
+            </w:r>
+          </w:p>
+        </w:tc>
+        <w:tc>
+          <w:tcPr>
+            <w:tcW w:w="3765" w:type="dxa"/>
+          </w:tcPr>
+          <w:p>
+            <w:pPr>
+              <w:spacing w:before="40" w:after="40"/>
+              <w:rPr>
+                <w:iCs/>
+              </w:rPr>
+            </w:pPr>
+            <w:r>
+              <w:rPr>
+                <w:iCs/>
+              </w:rPr>
+              <w:t>Mariana</w:t>
+            </w:r>
+          </w:p>
+        </w:tc>
+      </w:tr>
+      <w:tr>
+        <w:tc>
+          <w:tcPr>
+            <w:tcW w:w="1778" w:type="dxa"/>
+          </w:tcPr>
+          <w:p>
+            <w:pPr>
+              <w:spacing w:before="40" w:after="40"/>
+            </w:pPr>
+            <w:r>
+              <w:t>Status do projeto</w:t>
+            </w:r>
+          </w:p>
+        </w:tc>
+        <w:tc>
+          <w:tcPr>
+            <w:tcW w:w="3765" w:type="dxa"/>
+          </w:tcPr>
+          <w:p>
+            <w:pPr>
+              <w:spacing w:before="40" w:after="40"/>
+              <w:rPr>
+                <w:iCs/>
+              </w:rPr>
+            </w:pPr>
+            <w:r>
+              <w:rPr>
+                <w:iCs/>
+              </w:rPr>
+              <w:t>Concluído</w:t>
+            </w:r>
+          </w:p>
+        </w:tc>
+      </w:tr>
+    </w:tbl>
+    <w:p>
+      <w:pPr>
+        <w:pStyle w:val="Corpodetexto"/>
+      </w:pPr>
+    </w:p>
+    <w:tbl>
+      <w:tblPr>
+        <w:tblW w:w="5543" w:type="dxa"/>
+        <w:tblInd w:w="720" w:type="dxa"/>
+        <w:tblBorders>
+          <w:top w:val="single" w:sz="4" w:space="0" w:color="auto"/>
+          <w:left w:val="single" w:sz="4" w:space="0" w:color="auto"/>
+          <w:bottom w:val="single" w:sz="4" w:space="0" w:color="auto"/>
+          <w:right w:val="single" w:sz="4" w:space="0" w:color="auto"/>
+          <w:insideH w:val="single" w:sz="4" w:space="0" w:color="auto"/>
+          <w:insideV w:val="single" w:sz="4" w:space="0" w:color="auto"/>
+        </w:tblBorders>
+        <w:tblLook w:val="0000" w:firstRow="0" w:lastRow="0" w:firstColumn="0" w:lastColumn="0" w:noHBand="0" w:noVBand="0"/>
+      </w:tblPr>
+      <w:tblGrid>
+        <w:gridCol w:w="1778"/>
+        <w:gridCol w:w="3765"/>
+      </w:tblGrid>
+      <w:tr>
+        <w:tc>
+          <w:tcPr>
+            <w:tcW w:w="1778" w:type="dxa"/>
+          </w:tcPr>
+          <w:p>
+            <w:pPr>
+              <w:spacing w:before="40" w:after="40"/>
+              <w:rPr>
+                <w:bCs/>
+              </w:rPr>
+            </w:pPr>
+            <w:r>
+              <w:rPr>
+                <w:bCs/>
+              </w:rPr>
+              <w:t>Alvo de avaliação</w:t>
+            </w:r>
+          </w:p>
+        </w:tc>
+        <w:tc>
+          <w:tcPr>
+            <w:tcW w:w="3765" w:type="dxa"/>
+          </w:tcPr>
+          <w:p>
+            <w:pPr>
+              <w:spacing w:before="40" w:after="40"/>
+              <w:rPr>
+                <w:bCs/>
+                <w:iCs/>
+              </w:rPr>
+            </w:pPr>
+            <w:r>
+              <w:rPr>
+                <w:lang w:eastAsia="ja-JP"/>
+              </w:rPr>
+              <w:t>Caderno de arquitetura refinado (após incluir as alterações propostas)</w:t>
+            </w:r>
+          </w:p>
+        </w:tc>
+      </w:tr>
+      <w:tr>
+        <w:tc>
+          <w:tcPr>
+            <w:tcW w:w="1778" w:type="dxa"/>
+          </w:tcPr>
+          <w:p>
+            <w:pPr>
+              <w:spacing w:before="40" w:after="40"/>
+            </w:pPr>
+            <w:r>
+              <w:t>Data da avaliação</w:t>
+            </w:r>
+          </w:p>
+        </w:tc>
+        <w:tc>
+          <w:tcPr>
+            <w:tcW w:w="3765" w:type="dxa"/>
+          </w:tcPr>
+          <w:p>
+            <w:pPr>
+              <w:spacing w:before="40" w:after="40"/>
+              <w:rPr>
+                <w:iCs/>
+              </w:rPr>
+            </w:pPr>
+            <w:r>
+              <w:rPr>
+                <w:iCs/>
+              </w:rPr>
+              <w:t>27/12/2022</w:t>
+            </w:r>
+          </w:p>
+        </w:tc>
+      </w:tr>
+      <w:tr>
+        <w:tc>
+          <w:tcPr>
+            <w:tcW w:w="1778" w:type="dxa"/>
+          </w:tcPr>
+          <w:p>
+            <w:pPr>
+              <w:spacing w:before="40" w:after="40"/>
+            </w:pPr>
+            <w:r>
+              <w:t xml:space="preserve">Participantes </w:t>
+            </w:r>
+          </w:p>
+        </w:tc>
+        <w:tc>
+          <w:tcPr>
+            <w:tcW w:w="3765" w:type="dxa"/>
+          </w:tcPr>
+          <w:p>
+            <w:pPr>
+              <w:spacing w:before="40" w:after="40"/>
+              <w:rPr>
+                <w:iCs/>
+              </w:rPr>
+            </w:pPr>
+            <w:r>
+              <w:rPr>
+                <w:iCs/>
+              </w:rPr>
+              <w:t>Mariana</w:t>
+            </w:r>
+          </w:p>
+        </w:tc>
+      </w:tr>
+      <w:tr>
+        <w:tc>
+          <w:tcPr>
+            <w:tcW w:w="1778" w:type="dxa"/>
+          </w:tcPr>
+          <w:p>
+            <w:pPr>
+              <w:spacing w:before="40" w:after="40"/>
+            </w:pPr>
+            <w:r>
+              <w:t>Status do projeto</w:t>
+            </w:r>
+          </w:p>
+        </w:tc>
+        <w:tc>
+          <w:tcPr>
+            <w:tcW w:w="3765" w:type="dxa"/>
+          </w:tcPr>
+          <w:p>
+            <w:pPr>
+              <w:spacing w:before="40" w:after="40"/>
+              <w:rPr>
+                <w:iCs/>
+              </w:rPr>
+            </w:pPr>
+            <w:r>
+              <w:rPr>
+                <w:iCs/>
+              </w:rPr>
+              <w:t>Concluído</w:t>
+            </w:r>
+          </w:p>
+        </w:tc>
+      </w:tr>
+    </w:tbl>
+    <w:p>
+      <w:pPr>
+        <w:pStyle w:val="Corpodetexto"/>
+      </w:pPr>
+    </w:p>
+    <w:tbl>
+      <w:tblPr>
+        <w:tblW w:w="5543" w:type="dxa"/>
+        <w:tblInd w:w="720" w:type="dxa"/>
+        <w:tblBorders>
+          <w:top w:val="single" w:sz="4" w:space="0" w:color="auto"/>
+          <w:left w:val="single" w:sz="4" w:space="0" w:color="auto"/>
+          <w:bottom w:val="single" w:sz="4" w:space="0" w:color="auto"/>
+          <w:right w:val="single" w:sz="4" w:space="0" w:color="auto"/>
+          <w:insideH w:val="single" w:sz="4" w:space="0" w:color="auto"/>
+          <w:insideV w:val="single" w:sz="4" w:space="0" w:color="auto"/>
+        </w:tblBorders>
+        <w:tblLook w:val="0000" w:firstRow="0" w:lastRow="0" w:firstColumn="0" w:lastColumn="0" w:noHBand="0" w:noVBand="0"/>
+      </w:tblPr>
+      <w:tblGrid>
+        <w:gridCol w:w="1778"/>
+        <w:gridCol w:w="3765"/>
+      </w:tblGrid>
+      <w:tr>
+        <w:tc>
+          <w:tcPr>
+            <w:tcW w:w="1778" w:type="dxa"/>
+          </w:tcPr>
+          <w:p>
+            <w:pPr>
+              <w:spacing w:before="40" w:after="40"/>
+              <w:rPr>
+                <w:bCs/>
+              </w:rPr>
+            </w:pPr>
+            <w:r>
+              <w:rPr>
+                <w:bCs/>
+              </w:rPr>
+              <w:t>Alvo de avaliação</w:t>
+            </w:r>
+          </w:p>
+        </w:tc>
+        <w:tc>
+          <w:tcPr>
+            <w:tcW w:w="3765" w:type="dxa"/>
+          </w:tcPr>
+          <w:p>
+            <w:pPr>
+              <w:spacing w:before="40" w:after="40"/>
+              <w:rPr>
+                <w:bCs/>
+                <w:iCs/>
+              </w:rPr>
+            </w:pPr>
+            <w:r>
+              <w:rPr>
+                <w:lang w:eastAsia="ja-JP"/>
+              </w:rPr>
+              <w:t>Desenvolvimento do mockup</w:t>
+            </w:r>
+          </w:p>
+        </w:tc>
+      </w:tr>
+      <w:tr>
+        <w:tc>
+          <w:tcPr>
+            <w:tcW w:w="1778" w:type="dxa"/>
+          </w:tcPr>
+          <w:p>
+            <w:pPr>
+              <w:spacing w:before="40" w:after="40"/>
+            </w:pPr>
+            <w:r>
+              <w:t>Data da avaliação</w:t>
+            </w:r>
+          </w:p>
+        </w:tc>
+        <w:tc>
+          <w:tcPr>
+            <w:tcW w:w="3765" w:type="dxa"/>
+          </w:tcPr>
+          <w:p>
+            <w:pPr>
+              <w:spacing w:before="40" w:after="40"/>
+              <w:rPr>
+                <w:iCs/>
+              </w:rPr>
+            </w:pPr>
+            <w:r>
+              <w:rPr>
+                <w:iCs/>
+              </w:rPr>
+              <w:t>27/12/2022</w:t>
+            </w:r>
+          </w:p>
+        </w:tc>
+      </w:tr>
+      <w:tr>
+        <w:tc>
+          <w:tcPr>
+            <w:tcW w:w="1778" w:type="dxa"/>
+          </w:tcPr>
+          <w:p>
+            <w:pPr>
+              <w:spacing w:before="40" w:after="40"/>
+            </w:pPr>
+            <w:r>
+              <w:t xml:space="preserve">Participantes </w:t>
+            </w:r>
+          </w:p>
+        </w:tc>
+        <w:tc>
+          <w:tcPr>
+            <w:tcW w:w="3765" w:type="dxa"/>
+          </w:tcPr>
+          <w:p>
+            <w:pPr>
+              <w:spacing w:before="40" w:after="40"/>
+              <w:rPr>
+                <w:iCs/>
+              </w:rPr>
+            </w:pPr>
+            <w:r>
+              <w:rPr>
+                <w:iCs/>
+              </w:rPr>
+              <w:t>Mariana</w:t>
+            </w:r>
+          </w:p>
+        </w:tc>
+      </w:tr>
+      <w:tr>
+        <w:tc>
+          <w:tcPr>
+            <w:tcW w:w="1778" w:type="dxa"/>
+          </w:tcPr>
+          <w:p>
+            <w:pPr>
+              <w:spacing w:before="40" w:after="40"/>
+            </w:pPr>
+            <w:r>
+              <w:t>Status do projeto</w:t>
+            </w:r>
+          </w:p>
+        </w:tc>
+        <w:tc>
+          <w:tcPr>
+            <w:tcW w:w="3765" w:type="dxa"/>
+          </w:tcPr>
+          <w:p>
+            <w:pPr>
+              <w:spacing w:before="40" w:after="40"/>
+              <w:rPr>
+                <w:iCs/>
+              </w:rPr>
+            </w:pPr>
+            <w:r>
+              <w:rPr>
+                <w:iCs/>
+              </w:rPr>
+              <w:t>Concluído</w:t>
+            </w:r>
+          </w:p>
+        </w:tc>
+      </w:tr>
+    </w:tbl>
+    <w:p>
+      <w:pPr>
+        <w:pStyle w:val="Corpodetexto"/>
+      </w:pPr>
+    </w:p>
+    <w:tbl>
+      <w:tblPr>
+        <w:tblW w:w="5543" w:type="dxa"/>
+        <w:tblInd w:w="720" w:type="dxa"/>
+        <w:tblBorders>
+          <w:top w:val="single" w:sz="4" w:space="0" w:color="auto"/>
+          <w:left w:val="single" w:sz="4" w:space="0" w:color="auto"/>
+          <w:bottom w:val="single" w:sz="4" w:space="0" w:color="auto"/>
+          <w:right w:val="single" w:sz="4" w:space="0" w:color="auto"/>
+          <w:insideH w:val="single" w:sz="4" w:space="0" w:color="auto"/>
+          <w:insideV w:val="single" w:sz="4" w:space="0" w:color="auto"/>
+        </w:tblBorders>
+        <w:tblLook w:val="0000" w:firstRow="0" w:lastRow="0" w:firstColumn="0" w:lastColumn="0" w:noHBand="0" w:noVBand="0"/>
+      </w:tblPr>
+      <w:tblGrid>
+        <w:gridCol w:w="1778"/>
+        <w:gridCol w:w="3765"/>
+      </w:tblGrid>
+      <w:tr>
+        <w:tc>
+          <w:tcPr>
+            <w:tcW w:w="1778" w:type="dxa"/>
+          </w:tcPr>
+          <w:p>
+            <w:pPr>
+              <w:spacing w:before="40" w:after="40"/>
+              <w:rPr>
+                <w:bCs/>
+              </w:rPr>
+            </w:pPr>
+            <w:r>
+              <w:rPr>
+                <w:bCs/>
+              </w:rPr>
+              <w:t>Alvo de avaliação</w:t>
+            </w:r>
+          </w:p>
+        </w:tc>
+        <w:tc>
+          <w:tcPr>
+            <w:tcW w:w="3765" w:type="dxa"/>
+          </w:tcPr>
+          <w:p>
+            <w:pPr>
+              <w:spacing w:before="40" w:after="40"/>
+              <w:rPr>
+                <w:bCs/>
+                <w:iCs/>
+              </w:rPr>
+            </w:pPr>
+            <w:r>
+              <w:rPr>
+                <w:lang w:eastAsia="ja-JP"/>
+              </w:rPr>
+              <w:t>Desenvolvimento do DER E MER do banco de dados</w:t>
+            </w:r>
+          </w:p>
+        </w:tc>
+      </w:tr>
+      <w:tr>
+        <w:tc>
+          <w:tcPr>
+            <w:tcW w:w="1778" w:type="dxa"/>
+          </w:tcPr>
+          <w:p>
+            <w:pPr>
+              <w:spacing w:before="40" w:after="40"/>
+            </w:pPr>
+            <w:r>
+              <w:t>Data da avaliação</w:t>
+            </w:r>
+          </w:p>
+        </w:tc>
+        <w:tc>
+          <w:tcPr>
+            <w:tcW w:w="3765" w:type="dxa"/>
+          </w:tcPr>
+          <w:p>
+            <w:pPr>
+              <w:spacing w:before="40" w:after="40"/>
+              <w:rPr>
+                <w:iCs/>
+              </w:rPr>
+            </w:pPr>
+            <w:r>
+              <w:rPr>
+                <w:iCs/>
+              </w:rPr>
+              <w:t>27/12/2022</w:t>
+            </w:r>
+          </w:p>
+        </w:tc>
+      </w:tr>
+      <w:tr>
+        <w:tc>
+          <w:tcPr>
+            <w:tcW w:w="1778" w:type="dxa"/>
+          </w:tcPr>
+          <w:p>
+            <w:pPr>
+              <w:spacing w:before="40" w:after="40"/>
+            </w:pPr>
+            <w:r>
+              <w:t xml:space="preserve">Participantes </w:t>
+            </w:r>
+          </w:p>
+        </w:tc>
+        <w:tc>
+          <w:tcPr>
+            <w:tcW w:w="3765" w:type="dxa"/>
+          </w:tcPr>
+          <w:p>
+            <w:pPr>
+              <w:spacing w:before="40" w:after="40"/>
+              <w:rPr>
+                <w:iCs/>
+              </w:rPr>
+            </w:pPr>
+            <w:r>
+              <w:rPr>
+                <w:iCs/>
+              </w:rPr>
+              <w:t>Mariana</w:t>
+            </w:r>
+          </w:p>
+        </w:tc>
+      </w:tr>
+      <w:tr>
+        <w:tc>
+          <w:tcPr>
+            <w:tcW w:w="1778" w:type="dxa"/>
+          </w:tcPr>
+          <w:p>
+            <w:pPr>
+              <w:spacing w:before="40" w:after="40"/>
+            </w:pPr>
+            <w:r>
+              <w:t>Status do projeto</w:t>
+            </w:r>
+          </w:p>
+        </w:tc>
+        <w:tc>
+          <w:tcPr>
+            <w:tcW w:w="3765" w:type="dxa"/>
+          </w:tcPr>
+          <w:p>
+            <w:pPr>
+              <w:spacing w:before="40" w:after="40"/>
+              <w:rPr>
+                <w:iCs/>
+              </w:rPr>
+            </w:pPr>
+            <w:r>
+              <w:rPr>
+                <w:iCs/>
+              </w:rPr>
+              <w:t>Concluído</w:t>
+            </w:r>
+          </w:p>
+        </w:tc>
+      </w:tr>
+    </w:tbl>
+    <w:p>
+      <w:pPr>
+        <w:pStyle w:val="Corpodetexto"/>
+      </w:pPr>
+    </w:p>
+    <w:p>
+      <w:pPr>
+        <w:pStyle w:val="Corpodetexto"/>
+      </w:pPr>
+    </w:p>
+    <w:p>
+      <w:pPr>
+        <w:pStyle w:val="Corpodetexto"/>
+      </w:pPr>
+    </w:p>
+    <w:tbl>
+      <w:tblPr>
+        <w:tblW w:w="5543" w:type="dxa"/>
+        <w:tblInd w:w="720" w:type="dxa"/>
+        <w:tblBorders>
+          <w:top w:val="single" w:sz="4" w:space="0" w:color="auto"/>
+          <w:left w:val="single" w:sz="4" w:space="0" w:color="auto"/>
+          <w:bottom w:val="single" w:sz="4" w:space="0" w:color="auto"/>
+          <w:right w:val="single" w:sz="4" w:space="0" w:color="auto"/>
+          <w:insideH w:val="single" w:sz="4" w:space="0" w:color="auto"/>
+          <w:insideV w:val="single" w:sz="4" w:space="0" w:color="auto"/>
+        </w:tblBorders>
+        <w:tblLook w:val="0000" w:firstRow="0" w:lastRow="0" w:firstColumn="0" w:lastColumn="0" w:noHBand="0" w:noVBand="0"/>
+      </w:tblPr>
+      <w:tblGrid>
+        <w:gridCol w:w="1778"/>
+        <w:gridCol w:w="3765"/>
+      </w:tblGrid>
+      <w:tr>
+        <w:tc>
+          <w:tcPr>
+            <w:tcW w:w="1778" w:type="dxa"/>
+          </w:tcPr>
+          <w:p>
+            <w:pPr>
+              <w:spacing w:before="40" w:after="40"/>
+              <w:rPr>
+                <w:bCs/>
+              </w:rPr>
+            </w:pPr>
+            <w:r>
+              <w:rPr>
+                <w:bCs/>
+              </w:rPr>
+              <w:t>Alvo de avaliação</w:t>
+            </w:r>
+          </w:p>
+        </w:tc>
+        <w:tc>
+          <w:tcPr>
+            <w:tcW w:w="3765" w:type="dxa"/>
+          </w:tcPr>
+          <w:p>
+            <w:pPr>
+              <w:spacing w:before="40" w:after="40"/>
+              <w:rPr>
+                <w:bCs/>
+                <w:iCs/>
+              </w:rPr>
+            </w:pPr>
+            <w:r>
+              <w:rPr>
+                <w:lang w:eastAsia="ja-JP"/>
+              </w:rPr>
+              <w:t>População do banco de dados</w:t>
+            </w:r>
+          </w:p>
+        </w:tc>
+      </w:tr>
+      <w:tr>
+        <w:tc>
+          <w:tcPr>
+            <w:tcW w:w="1778" w:type="dxa"/>
+          </w:tcPr>
+          <w:p>
+            <w:pPr>
+              <w:spacing w:before="40" w:after="40"/>
+            </w:pPr>
+            <w:r>
+              <w:t>Data da avaliação</w:t>
+            </w:r>
+          </w:p>
+        </w:tc>
+        <w:tc>
+          <w:tcPr>
+            <w:tcW w:w="3765" w:type="dxa"/>
+          </w:tcPr>
+          <w:p>
+            <w:pPr>
+              <w:spacing w:before="40" w:after="40"/>
+              <w:rPr>
+                <w:iCs/>
+              </w:rPr>
+            </w:pPr>
+            <w:r>
+              <w:rPr>
+                <w:iCs/>
+              </w:rPr>
+              <w:t>27/12/2022</w:t>
+            </w:r>
+          </w:p>
+        </w:tc>
+      </w:tr>
+      <w:tr>
+        <w:tc>
+          <w:tcPr>
+            <w:tcW w:w="1778" w:type="dxa"/>
+          </w:tcPr>
+          <w:p>
+            <w:pPr>
+              <w:spacing w:before="40" w:after="40"/>
+            </w:pPr>
+            <w:r>
+              <w:t xml:space="preserve">Participantes </w:t>
+            </w:r>
+          </w:p>
+        </w:tc>
+        <w:tc>
+          <w:tcPr>
+            <w:tcW w:w="3765" w:type="dxa"/>
+          </w:tcPr>
+          <w:p>
+            <w:pPr>
+              <w:spacing w:before="40" w:after="40"/>
+              <w:rPr>
+                <w:iCs/>
+              </w:rPr>
+            </w:pPr>
+            <w:r>
+              <w:rPr>
+                <w:iCs/>
+              </w:rPr>
+              <w:t>Mariana</w:t>
+            </w:r>
+          </w:p>
+        </w:tc>
+      </w:tr>
+      <w:tr>
+        <w:tc>
+          <w:tcPr>
+            <w:tcW w:w="1778" w:type="dxa"/>
+          </w:tcPr>
+          <w:p>
+            <w:pPr>
+              <w:spacing w:before="40" w:after="40"/>
+            </w:pPr>
+            <w:r>
+              <w:t>Status do projeto</w:t>
+            </w:r>
+          </w:p>
+        </w:tc>
+        <w:tc>
+          <w:tcPr>
+            <w:tcW w:w="3765" w:type="dxa"/>
+          </w:tcPr>
+          <w:p>
+            <w:pPr>
+              <w:spacing w:before="40" w:after="40"/>
+              <w:rPr>
+                <w:iCs/>
+              </w:rPr>
+            </w:pPr>
+            <w:r>
+              <w:rPr>
+                <w:iCs/>
+              </w:rPr>
+              <w:t>Concluído</w:t>
+            </w:r>
+          </w:p>
+        </w:tc>
+      </w:tr>
+    </w:tbl>
+    <w:p>
+      <w:pPr>
+        <w:pStyle w:val="Corpodetexto"/>
+      </w:pPr>
+    </w:p>
+    <w:tbl>
+      <w:tblPr>
+        <w:tblW w:w="5543" w:type="dxa"/>
+        <w:tblInd w:w="720" w:type="dxa"/>
+        <w:tblBorders>
+          <w:top w:val="single" w:sz="4" w:space="0" w:color="auto"/>
+          <w:left w:val="single" w:sz="4" w:space="0" w:color="auto"/>
+          <w:bottom w:val="single" w:sz="4" w:space="0" w:color="auto"/>
+          <w:right w:val="single" w:sz="4" w:space="0" w:color="auto"/>
+          <w:insideH w:val="single" w:sz="4" w:space="0" w:color="auto"/>
+          <w:insideV w:val="single" w:sz="4" w:space="0" w:color="auto"/>
+        </w:tblBorders>
+        <w:tblLook w:val="0000" w:firstRow="0" w:lastRow="0" w:firstColumn="0" w:lastColumn="0" w:noHBand="0" w:noVBand="0"/>
+      </w:tblPr>
+      <w:tblGrid>
+        <w:gridCol w:w="1778"/>
+        <w:gridCol w:w="3765"/>
+      </w:tblGrid>
+      <w:tr>
+        <w:tc>
+          <w:tcPr>
+            <w:tcW w:w="1778" w:type="dxa"/>
+          </w:tcPr>
+          <w:p>
+            <w:pPr>
+              <w:spacing w:before="40" w:after="40"/>
+              <w:rPr>
+                <w:bCs/>
+              </w:rPr>
+            </w:pPr>
+            <w:r>
+              <w:rPr>
+                <w:bCs/>
+              </w:rPr>
+              <w:t>Alvo de avaliação</w:t>
+            </w:r>
+          </w:p>
+        </w:tc>
+        <w:tc>
+          <w:tcPr>
+            <w:tcW w:w="3765" w:type="dxa"/>
+          </w:tcPr>
+          <w:p>
+            <w:pPr>
+              <w:spacing w:before="40" w:after="40"/>
+              <w:rPr>
+                <w:bCs/>
+                <w:iCs/>
+              </w:rPr>
+            </w:pPr>
+            <w:r>
+              <w:rPr>
+                <w:lang w:eastAsia="ja-JP"/>
+              </w:rPr>
+              <w:t>Integração do banco de dados com o mockup</w:t>
+            </w:r>
+            <w:r>
+              <w:rPr>
+                <w:lang w:eastAsia="ja-JP"/>
+              </w:rPr>
+              <w:t xml:space="preserve"> e teste de funcionalidade</w:t>
+            </w:r>
+          </w:p>
+        </w:tc>
+      </w:tr>
+      <w:tr>
+        <w:tc>
+          <w:tcPr>
+            <w:tcW w:w="1778" w:type="dxa"/>
+          </w:tcPr>
+          <w:p>
+            <w:pPr>
+              <w:spacing w:before="40" w:after="40"/>
+            </w:pPr>
+            <w:r>
+              <w:t>Data da avaliação</w:t>
+            </w:r>
+          </w:p>
+        </w:tc>
+        <w:tc>
+          <w:tcPr>
+            <w:tcW w:w="3765" w:type="dxa"/>
+          </w:tcPr>
+          <w:p>
+            <w:pPr>
+              <w:spacing w:before="40" w:after="40"/>
+              <w:rPr>
+                <w:iCs/>
+              </w:rPr>
+            </w:pPr>
+            <w:r>
+              <w:rPr>
+                <w:iCs/>
+              </w:rPr>
+              <w:t>27/12/2022</w:t>
+            </w:r>
+          </w:p>
+        </w:tc>
+      </w:tr>
+      <w:tr>
+        <w:tc>
+          <w:tcPr>
+            <w:tcW w:w="1778" w:type="dxa"/>
+          </w:tcPr>
+          <w:p>
+            <w:pPr>
+              <w:spacing w:before="40" w:after="40"/>
+            </w:pPr>
+            <w:r>
+              <w:t xml:space="preserve">Participantes </w:t>
+            </w:r>
+          </w:p>
+        </w:tc>
+        <w:tc>
+          <w:tcPr>
+            <w:tcW w:w="3765" w:type="dxa"/>
+          </w:tcPr>
+          <w:p>
+            <w:pPr>
+              <w:spacing w:before="40" w:after="40"/>
+              <w:rPr>
+                <w:iCs/>
+              </w:rPr>
+            </w:pPr>
+            <w:r>
+              <w:rPr>
+                <w:iCs/>
+              </w:rPr>
+              <w:t>Mariana</w:t>
+            </w:r>
+          </w:p>
+        </w:tc>
+      </w:tr>
+      <w:tr>
+        <w:tc>
+          <w:tcPr>
+            <w:tcW w:w="1778" w:type="dxa"/>
+          </w:tcPr>
+          <w:p>
+            <w:pPr>
+              <w:spacing w:before="40" w:after="40"/>
+            </w:pPr>
+            <w:r>
+              <w:t>Status do projeto</w:t>
+            </w:r>
+          </w:p>
+        </w:tc>
+        <w:tc>
+          <w:tcPr>
+            <w:tcW w:w="3765" w:type="dxa"/>
+          </w:tcPr>
+          <w:p>
+            <w:pPr>
+              <w:spacing w:before="40" w:after="40"/>
+              <w:rPr>
+                <w:iCs/>
+              </w:rPr>
+            </w:pPr>
+            <w:r>
+              <w:rPr>
+                <w:iCs/>
+              </w:rPr>
+              <w:t>Concluído</w:t>
+            </w:r>
+          </w:p>
+        </w:tc>
+      </w:tr>
+    </w:tbl>
+    <w:p>
+      <w:pPr>
+        <w:pStyle w:val="Ttulo2"/>
+        <w:numPr>
+          <w:ilvl w:val="0"/>
+          <w:numId w:val="0"/>
+        </w:numPr>
+      </w:pPr>
+    </w:p>
+    <w:p>
+      <w:r>
+        <w:tab/>
+      </w:r>
+    </w:p>
+    <w:tbl>
+      <w:tblPr>
+        <w:tblW w:w="5543" w:type="dxa"/>
+        <w:tblInd w:w="720" w:type="dxa"/>
+        <w:tblBorders>
+          <w:top w:val="single" w:sz="4" w:space="0" w:color="auto"/>
+          <w:left w:val="single" w:sz="4" w:space="0" w:color="auto"/>
+          <w:bottom w:val="single" w:sz="4" w:space="0" w:color="auto"/>
+          <w:right w:val="single" w:sz="4" w:space="0" w:color="auto"/>
+          <w:insideH w:val="single" w:sz="4" w:space="0" w:color="auto"/>
+          <w:insideV w:val="single" w:sz="4" w:space="0" w:color="auto"/>
+        </w:tblBorders>
+        <w:tblLook w:val="0000" w:firstRow="0" w:lastRow="0" w:firstColumn="0" w:lastColumn="0" w:noHBand="0" w:noVBand="0"/>
+      </w:tblPr>
+      <w:tblGrid>
+        <w:gridCol w:w="1778"/>
+        <w:gridCol w:w="3765"/>
+      </w:tblGrid>
+      <w:tr>
+        <w:tc>
+          <w:tcPr>
+            <w:tcW w:w="1778" w:type="dxa"/>
+          </w:tcPr>
+          <w:p>
+            <w:pPr>
+              <w:spacing w:before="40" w:after="40"/>
+              <w:rPr>
+                <w:bCs/>
+              </w:rPr>
+            </w:pPr>
+            <w:r>
+              <w:rPr>
+                <w:bCs/>
+              </w:rPr>
+              <w:t>Alvo de avaliação</w:t>
+            </w:r>
+          </w:p>
+        </w:tc>
+        <w:tc>
+          <w:tcPr>
+            <w:tcW w:w="3765" w:type="dxa"/>
+          </w:tcPr>
+          <w:p>
+            <w:pPr>
+              <w:spacing w:before="40" w:after="40"/>
+              <w:rPr>
+                <w:bCs/>
+                <w:iCs/>
+              </w:rPr>
+            </w:pPr>
+            <w:r>
+              <w:rPr>
+                <w:lang w:eastAsia="ja-JP"/>
+              </w:rPr>
+              <w:t>Definição e implementação  de template para o protótipo</w:t>
+            </w:r>
+          </w:p>
+        </w:tc>
+      </w:tr>
+      <w:tr>
+        <w:tc>
+          <w:tcPr>
+            <w:tcW w:w="1778" w:type="dxa"/>
+          </w:tcPr>
+          <w:p>
+            <w:pPr>
+              <w:spacing w:before="40" w:after="40"/>
+            </w:pPr>
+            <w:r>
+              <w:t>Data da avaliação</w:t>
+            </w:r>
+          </w:p>
+        </w:tc>
+        <w:tc>
+          <w:tcPr>
+            <w:tcW w:w="3765" w:type="dxa"/>
+          </w:tcPr>
+          <w:p>
+            <w:pPr>
+              <w:spacing w:before="40" w:after="40"/>
+              <w:rPr>
+                <w:iCs/>
+              </w:rPr>
+            </w:pPr>
+            <w:r>
+              <w:rPr>
+                <w:iCs/>
+              </w:rPr>
+              <w:t>27/12/2022</w:t>
+            </w:r>
+          </w:p>
+        </w:tc>
+      </w:tr>
+      <w:tr>
+        <w:tc>
+          <w:tcPr>
+            <w:tcW w:w="1778" w:type="dxa"/>
+          </w:tcPr>
+          <w:p>
+            <w:pPr>
+              <w:spacing w:before="40" w:after="40"/>
+            </w:pPr>
+            <w:r>
+              <w:t xml:space="preserve">Participantes </w:t>
+            </w:r>
+          </w:p>
+        </w:tc>
+        <w:tc>
+          <w:tcPr>
+            <w:tcW w:w="3765" w:type="dxa"/>
+          </w:tcPr>
+          <w:p>
+            <w:pPr>
+              <w:spacing w:before="40" w:after="40"/>
+              <w:rPr>
+                <w:iCs/>
+              </w:rPr>
+            </w:pPr>
+            <w:r>
+              <w:rPr>
+                <w:iCs/>
+              </w:rPr>
+              <w:t>Mariana</w:t>
+            </w:r>
+          </w:p>
+        </w:tc>
+      </w:tr>
+      <w:tr>
+        <w:tc>
+          <w:tcPr>
+            <w:tcW w:w="1778" w:type="dxa"/>
+          </w:tcPr>
+          <w:p>
+            <w:pPr>
+              <w:spacing w:before="40" w:after="40"/>
+            </w:pPr>
+            <w:r>
+              <w:t>Status do projeto</w:t>
+            </w:r>
+          </w:p>
+        </w:tc>
+        <w:tc>
+          <w:tcPr>
+            <w:tcW w:w="3765" w:type="dxa"/>
+          </w:tcPr>
+          <w:p>
+            <w:pPr>
+              <w:spacing w:before="40" w:after="40"/>
+              <w:rPr>
+                <w:iCs/>
+              </w:rPr>
+            </w:pPr>
+            <w:r>
+              <w:rPr>
+                <w:iCs/>
+              </w:rPr>
+              <w:t>Concluído</w:t>
+            </w:r>
+          </w:p>
+        </w:tc>
+      </w:tr>
+    </w:tbl>
+    <w:p/>
+    <w:tbl>
+      <w:tblPr>
+        <w:tblW w:w="5543" w:type="dxa"/>
+        <w:tblInd w:w="720" w:type="dxa"/>
+        <w:tblBorders>
+          <w:top w:val="single" w:sz="4" w:space="0" w:color="auto"/>
+          <w:left w:val="single" w:sz="4" w:space="0" w:color="auto"/>
+          <w:bottom w:val="single" w:sz="4" w:space="0" w:color="auto"/>
+          <w:right w:val="single" w:sz="4" w:space="0" w:color="auto"/>
+          <w:insideH w:val="single" w:sz="4" w:space="0" w:color="auto"/>
+          <w:insideV w:val="single" w:sz="4" w:space="0" w:color="auto"/>
+        </w:tblBorders>
+        <w:tblLook w:val="0000" w:firstRow="0" w:lastRow="0" w:firstColumn="0" w:lastColumn="0" w:noHBand="0" w:noVBand="0"/>
+      </w:tblPr>
+      <w:tblGrid>
+        <w:gridCol w:w="1778"/>
+        <w:gridCol w:w="3765"/>
+      </w:tblGrid>
+      <w:tr>
+        <w:tc>
+          <w:tcPr>
+            <w:tcW w:w="1778" w:type="dxa"/>
+          </w:tcPr>
+          <w:p>
+            <w:pPr>
+              <w:spacing w:before="40" w:after="40"/>
+              <w:rPr>
+                <w:bCs/>
+              </w:rPr>
+            </w:pPr>
+            <w:r>
+              <w:rPr>
+                <w:bCs/>
+              </w:rPr>
+              <w:t>Alvo de avaliação</w:t>
+            </w:r>
+          </w:p>
+        </w:tc>
+        <w:tc>
+          <w:tcPr>
+            <w:tcW w:w="3765" w:type="dxa"/>
+          </w:tcPr>
+          <w:p>
+            <w:pPr>
+              <w:spacing w:before="40" w:after="40"/>
+              <w:rPr>
+                <w:bCs/>
+                <w:iCs/>
+              </w:rPr>
+            </w:pPr>
+            <w:r>
+              <w:rPr>
+                <w:lang w:eastAsia="ja-JP"/>
+              </w:rPr>
+              <w:t>Integração do banco de dados com o protótipo</w:t>
+            </w:r>
+          </w:p>
+        </w:tc>
+      </w:tr>
+      <w:tr>
+        <w:tc>
+          <w:tcPr>
+            <w:tcW w:w="1778" w:type="dxa"/>
+          </w:tcPr>
+          <w:p>
+            <w:pPr>
+              <w:spacing w:before="40" w:after="40"/>
+            </w:pPr>
+            <w:r>
+              <w:t>Data da avaliação</w:t>
+            </w:r>
+          </w:p>
+        </w:tc>
+        <w:tc>
+          <w:tcPr>
+            <w:tcW w:w="3765" w:type="dxa"/>
+          </w:tcPr>
+          <w:p>
+            <w:pPr>
+              <w:spacing w:before="40" w:after="40"/>
+              <w:rPr>
+                <w:iCs/>
+              </w:rPr>
+            </w:pPr>
+            <w:r>
+              <w:rPr>
+                <w:iCs/>
+              </w:rPr>
+              <w:t>27/12/2022</w:t>
+            </w:r>
+          </w:p>
+        </w:tc>
+      </w:tr>
+      <w:tr>
+        <w:tc>
+          <w:tcPr>
+            <w:tcW w:w="1778" w:type="dxa"/>
+          </w:tcPr>
+          <w:p>
+            <w:pPr>
+              <w:spacing w:before="40" w:after="40"/>
+            </w:pPr>
+            <w:r>
+              <w:t xml:space="preserve">Participantes </w:t>
+            </w:r>
+          </w:p>
+        </w:tc>
+        <w:tc>
+          <w:tcPr>
+            <w:tcW w:w="3765" w:type="dxa"/>
+          </w:tcPr>
+          <w:p>
+            <w:pPr>
+              <w:spacing w:before="40" w:after="40"/>
+              <w:rPr>
+                <w:iCs/>
+              </w:rPr>
+            </w:pPr>
+            <w:r>
+              <w:rPr>
+                <w:iCs/>
+              </w:rPr>
+              <w:t>Mariana</w:t>
+            </w:r>
+          </w:p>
+        </w:tc>
+      </w:tr>
+      <w:tr>
+        <w:tc>
+          <w:tcPr>
+            <w:tcW w:w="1778" w:type="dxa"/>
+          </w:tcPr>
+          <w:p>
+            <w:pPr>
+              <w:spacing w:before="40" w:after="40"/>
+            </w:pPr>
+            <w:r>
+              <w:t>Status do projeto</w:t>
+            </w:r>
+          </w:p>
+        </w:tc>
+        <w:tc>
+          <w:tcPr>
+            <w:tcW w:w="3765" w:type="dxa"/>
+          </w:tcPr>
+          <w:p>
+            <w:pPr>
+              <w:spacing w:before="40" w:after="40"/>
+              <w:rPr>
+                <w:iCs/>
+              </w:rPr>
+            </w:pPr>
+            <w:r>
+              <w:rPr>
+                <w:iCs/>
+              </w:rPr>
+              <w:t>Concluído</w:t>
+            </w:r>
+          </w:p>
+        </w:tc>
+      </w:tr>
+    </w:tbl>
+    <w:p/>
+    <w:tbl>
+      <w:tblPr>
+        <w:tblW w:w="5543" w:type="dxa"/>
+        <w:tblInd w:w="720" w:type="dxa"/>
+        <w:tblBorders>
+          <w:top w:val="single" w:sz="4" w:space="0" w:color="auto"/>
+          <w:left w:val="single" w:sz="4" w:space="0" w:color="auto"/>
+          <w:bottom w:val="single" w:sz="4" w:space="0" w:color="auto"/>
+          <w:right w:val="single" w:sz="4" w:space="0" w:color="auto"/>
+          <w:insideH w:val="single" w:sz="4" w:space="0" w:color="auto"/>
+          <w:insideV w:val="single" w:sz="4" w:space="0" w:color="auto"/>
+        </w:tblBorders>
+        <w:tblLook w:val="0000" w:firstRow="0" w:lastRow="0" w:firstColumn="0" w:lastColumn="0" w:noHBand="0" w:noVBand="0"/>
+      </w:tblPr>
+      <w:tblGrid>
+        <w:gridCol w:w="1778"/>
+        <w:gridCol w:w="3765"/>
+      </w:tblGrid>
+      <w:tr>
+        <w:tc>
+          <w:tcPr>
+            <w:tcW w:w="1778" w:type="dxa"/>
+          </w:tcPr>
+          <w:p>
+            <w:pPr>
+              <w:spacing w:before="40" w:after="40"/>
+              <w:rPr>
+                <w:bCs/>
+              </w:rPr>
+            </w:pPr>
+            <w:r>
+              <w:rPr>
+                <w:bCs/>
+              </w:rPr>
+              <w:t>Alvo de avaliação</w:t>
+            </w:r>
+          </w:p>
+        </w:tc>
+        <w:tc>
+          <w:tcPr>
+            <w:tcW w:w="3765" w:type="dxa"/>
+          </w:tcPr>
+          <w:p>
+            <w:pPr>
+              <w:spacing w:before="40" w:after="40"/>
+              <w:rPr>
+                <w:bCs/>
+                <w:iCs/>
+              </w:rPr>
+            </w:pPr>
+            <w:r>
+              <w:rPr>
+                <w:lang w:eastAsia="ja-JP"/>
+              </w:rPr>
+              <w:t>Implementação do protótipo</w:t>
+            </w:r>
+            <w:r>
+              <w:rPr>
+                <w:lang w:eastAsia="ja-JP"/>
+              </w:rPr>
+              <w:t xml:space="preserve"> e teste de funcionalidade</w:t>
+            </w:r>
+          </w:p>
+        </w:tc>
+      </w:tr>
+      <w:tr>
+        <w:tc>
+          <w:tcPr>
+            <w:tcW w:w="1778" w:type="dxa"/>
+          </w:tcPr>
+          <w:p>
+            <w:pPr>
+              <w:spacing w:before="40" w:after="40"/>
+            </w:pPr>
+            <w:r>
+              <w:t>Data da avaliação</w:t>
+            </w:r>
+          </w:p>
+        </w:tc>
+        <w:tc>
+          <w:tcPr>
+            <w:tcW w:w="3765" w:type="dxa"/>
+          </w:tcPr>
+          <w:p>
+            <w:pPr>
+              <w:spacing w:before="40" w:after="40"/>
+              <w:rPr>
+                <w:iCs/>
+              </w:rPr>
+            </w:pPr>
+            <w:r>
+              <w:rPr>
+                <w:iCs/>
+              </w:rPr>
+              <w:t>27/12/2022</w:t>
+            </w:r>
+          </w:p>
+        </w:tc>
+      </w:tr>
+      <w:tr>
+        <w:tc>
+          <w:tcPr>
+            <w:tcW w:w="1778" w:type="dxa"/>
+          </w:tcPr>
+          <w:p>
+            <w:pPr>
+              <w:spacing w:before="40" w:after="40"/>
+            </w:pPr>
+            <w:r>
+              <w:t xml:space="preserve">Participantes </w:t>
+            </w:r>
+          </w:p>
+        </w:tc>
+        <w:tc>
+          <w:tcPr>
+            <w:tcW w:w="3765" w:type="dxa"/>
+          </w:tcPr>
+          <w:p>
+            <w:pPr>
+              <w:spacing w:before="40" w:after="40"/>
+              <w:rPr>
+                <w:iCs/>
+              </w:rPr>
+            </w:pPr>
+            <w:r>
+              <w:rPr>
+                <w:iCs/>
+              </w:rPr>
+              <w:t>Mariana</w:t>
+            </w:r>
+          </w:p>
+        </w:tc>
+      </w:tr>
+      <w:tr>
+        <w:tc>
+          <w:tcPr>
+            <w:tcW w:w="1778" w:type="dxa"/>
+          </w:tcPr>
+          <w:p>
+            <w:pPr>
+              <w:spacing w:before="40" w:after="40"/>
+            </w:pPr>
+            <w:r>
+              <w:t>Status do projeto</w:t>
+            </w:r>
+          </w:p>
+        </w:tc>
+        <w:tc>
+          <w:tcPr>
+            <w:tcW w:w="3765" w:type="dxa"/>
+          </w:tcPr>
+          <w:p>
+            <w:pPr>
+              <w:spacing w:before="40" w:after="40"/>
+              <w:rPr>
+                <w:iCs/>
+              </w:rPr>
+            </w:pPr>
+            <w:r>
+              <w:rPr>
+                <w:iCs/>
+              </w:rPr>
+              <w:t>Em andamento</w:t>
+            </w:r>
+          </w:p>
+        </w:tc>
+      </w:tr>
+    </w:tbl>
+    <w:p/>
+    <w:p>
+      <w:r>
+        <w:tab/>
+      </w:r>
+    </w:p>
+    <w:tbl>
+      <w:tblPr>
+        <w:tblW w:w="5543" w:type="dxa"/>
+        <w:tblInd w:w="720" w:type="dxa"/>
+        <w:tblBorders>
+          <w:top w:val="single" w:sz="4" w:space="0" w:color="auto"/>
+          <w:left w:val="single" w:sz="4" w:space="0" w:color="auto"/>
+          <w:bottom w:val="single" w:sz="4" w:space="0" w:color="auto"/>
+          <w:right w:val="single" w:sz="4" w:space="0" w:color="auto"/>
+          <w:insideH w:val="single" w:sz="4" w:space="0" w:color="auto"/>
+          <w:insideV w:val="single" w:sz="4" w:space="0" w:color="auto"/>
+        </w:tblBorders>
+        <w:tblLook w:val="0000" w:firstRow="0" w:lastRow="0" w:firstColumn="0" w:lastColumn="0" w:noHBand="0" w:noVBand="0"/>
+      </w:tblPr>
+      <w:tblGrid>
+        <w:gridCol w:w="1778"/>
+        <w:gridCol w:w="3765"/>
+      </w:tblGrid>
+      <w:tr>
+        <w:tc>
+          <w:tcPr>
+            <w:tcW w:w="1778" w:type="dxa"/>
+          </w:tcPr>
+          <w:p>
+            <w:pPr>
+              <w:spacing w:before="40" w:after="40"/>
+              <w:rPr>
+                <w:bCs/>
+              </w:rPr>
+            </w:pPr>
+            <w:r>
+              <w:rPr>
+                <w:bCs/>
+              </w:rPr>
+              <w:t>Alvo de avaliação</w:t>
+            </w:r>
+          </w:p>
+        </w:tc>
+        <w:tc>
+          <w:tcPr>
+            <w:tcW w:w="3765" w:type="dxa"/>
+          </w:tcPr>
+          <w:p>
+            <w:pPr>
+              <w:spacing w:before="40" w:after="40"/>
+              <w:rPr>
+                <w:bCs/>
+                <w:iCs/>
+              </w:rPr>
+            </w:pPr>
+            <w:r>
+              <w:rPr>
+                <w:lang w:eastAsia="ja-JP"/>
+              </w:rPr>
+              <w:t>Avaliação da arquitetura</w:t>
+            </w:r>
+          </w:p>
+        </w:tc>
+      </w:tr>
+      <w:tr>
+        <w:tc>
+          <w:tcPr>
+            <w:tcW w:w="1778" w:type="dxa"/>
+          </w:tcPr>
+          <w:p>
+            <w:pPr>
+              <w:spacing w:before="40" w:after="40"/>
+            </w:pPr>
+            <w:r>
+              <w:t>Data da avaliação</w:t>
+            </w:r>
+          </w:p>
+        </w:tc>
+        <w:tc>
+          <w:tcPr>
+            <w:tcW w:w="3765" w:type="dxa"/>
+          </w:tcPr>
+          <w:p>
+            <w:pPr>
+              <w:spacing w:before="40" w:after="40"/>
+              <w:rPr>
+                <w:iCs/>
+              </w:rPr>
+            </w:pPr>
+            <w:r>
+              <w:rPr>
+                <w:iCs/>
+              </w:rPr>
+              <w:t>27/12/2022</w:t>
+            </w:r>
+          </w:p>
+        </w:tc>
+      </w:tr>
+      <w:tr>
+        <w:tc>
+          <w:tcPr>
+            <w:tcW w:w="1778" w:type="dxa"/>
+          </w:tcPr>
+          <w:p>
+            <w:pPr>
+              <w:spacing w:before="40" w:after="40"/>
+            </w:pPr>
+            <w:r>
+              <w:t xml:space="preserve">Participantes </w:t>
+            </w:r>
+          </w:p>
+        </w:tc>
+        <w:tc>
+          <w:tcPr>
+            <w:tcW w:w="3765" w:type="dxa"/>
+          </w:tcPr>
+          <w:p>
+            <w:pPr>
+              <w:spacing w:before="40" w:after="40"/>
+              <w:rPr>
+                <w:iCs/>
+              </w:rPr>
+            </w:pPr>
+            <w:r>
+              <w:rPr>
+                <w:iCs/>
+              </w:rPr>
+              <w:t>Mariana</w:t>
+            </w:r>
+          </w:p>
+        </w:tc>
+      </w:tr>
+      <w:tr>
+        <w:tc>
+          <w:tcPr>
+            <w:tcW w:w="1778" w:type="dxa"/>
+          </w:tcPr>
+          <w:p>
+            <w:pPr>
+              <w:spacing w:before="40" w:after="40"/>
+            </w:pPr>
+            <w:r>
+              <w:t>Status do projeto</w:t>
+            </w:r>
+          </w:p>
+        </w:tc>
+        <w:tc>
+          <w:tcPr>
+            <w:tcW w:w="3765" w:type="dxa"/>
+          </w:tcPr>
+          <w:p>
+            <w:pPr>
+              <w:spacing w:before="40" w:after="40"/>
+              <w:rPr>
+                <w:iCs/>
+              </w:rPr>
+            </w:pPr>
+            <w:r>
+              <w:rPr>
+                <w:iCs/>
+              </w:rPr>
+              <w:t>Em andamento</w:t>
+            </w:r>
           </w:p>
         </w:tc>
       </w:tr>
@@ -3095,16 +5637,14 @@
     </w:p>
     <w:p>
       <w:pPr>
-        <w:pStyle w:val="InfoBluelistitem"/>
-        <w:rPr>
-          <w:color w:val="auto"/>
-        </w:rPr>
+        <w:ind w:left="360"/>
       </w:pPr>
       <w:r>
-        <w:rPr>
-          <w:color w:val="auto"/>
-        </w:rPr>
-        <w:t>Documente se você atendeu aos objetivos conforme especificado no plano de iteração.</w:t>
+        <w:t xml:space="preserve">Os objetivos foram atingidos de acordo com o esperado. O desenvolvimento e teste do mockup auxiliou muito durante a implementação do protótipo, visto que com o mockup testado as alterações para o protótipo foram poucas. O tempo gasto para a integração do banco de dados com o mockup e o teste de funcionalidade são </w:t>
+      </w:r>
+      <w:r>
+        <w:lastRenderedPageBreak/>
+        <w:t>tempos essenciais durante o desenvolvimento do projeto.</w:t>
       </w:r>
     </w:p>
     <w:p>
@@ -3137,15 +5677,7 @@
           <w:rFonts w:ascii="Times" w:hAnsi="Times"/>
           <w:b w:val="0"/>
         </w:rPr>
-        <w:t xml:space="preserve">[Resuma se todos os itens de trabalho planejados para serem abordados na iteração foram abordados e </w:t>
-      </w:r>
-      <w:r>
-        <w:rPr>
-          <w:rFonts w:ascii="Times" w:hAnsi="Times"/>
-          <w:b w:val="0"/>
-        </w:rPr>
-        <w:lastRenderedPageBreak/>
-        <w:t>quais itens de trabalho foram adiados ou adicionados.]</w:t>
+        <w:t>[Resuma se todos os itens de trabalho planejados para serem abordados na iteração foram abordados e quais itens de trabalho foram adiados ou adicionados.]</w:t>
       </w:r>
     </w:p>
     <w:p>
@@ -3192,6 +5724,7 @@
     <w:p>
       <w:pPr>
         <w:pStyle w:val="InfoBluelistitem"/>
+        <w:ind w:left="360"/>
         <w:rPr>
           <w:color w:val="auto"/>
         </w:rPr>
@@ -3200,8 +5733,17 @@
         <w:rPr>
           <w:color w:val="auto"/>
         </w:rPr>
-        <w:t>[Liste outras áreas que foram avaliadas, como finanças ou desvio de cronograma, bem como o feedback das partes interessadas não capturado em outro lugar.]</w:t>
+        <w:t xml:space="preserve"> O que gerou certo atraso no cronograma foi a definição de servidor local e como seria realizado o desenvolvimento do projeto.</w:t>
       </w:r>
+    </w:p>
+    <w:p>
+      <w:pPr>
+        <w:pStyle w:val="InfoBluelistitem"/>
+        <w:ind w:left="360"/>
+        <w:rPr>
+          <w:color w:val="auto"/>
+        </w:rPr>
+      </w:pPr>
     </w:p>
     <w:sectPr>
       <w:pgSz w:w="12240" w:h="15840" w:code="1"/>
@@ -3289,37 +5831,11 @@
           <w:r>
             <w:sym w:font="Symbol" w:char="F0D3"/>
           </w:r>
-          <w:r>
-            <w:fldChar w:fldCharType="begin"/>
-          </w:r>
-          <w:r>
-            <w:instrText xml:space="preserve"> DOCPROPERTY "Company"  \* MERGEFORMAT </w:instrText>
-          </w:r>
-          <w:r>
-            <w:fldChar w:fldCharType="separate"/>
-          </w:r>
-          <w:r>
-            <w:t>&lt;</w:t>
-          </w:r>
-          <w:proofErr w:type="spellStart"/>
-          <w:r>
-            <w:t>Company</w:t>
-          </w:r>
-          <w:proofErr w:type="spellEnd"/>
-          <w:r>
-            <w:t xml:space="preserve"> </w:t>
-          </w:r>
-          <w:proofErr w:type="spellStart"/>
-          <w:r>
-            <w:t>Name</w:t>
-          </w:r>
-          <w:proofErr w:type="spellEnd"/>
-          <w:r>
-            <w:t>&gt;</w:t>
-          </w:r>
-          <w:r>
-            <w:fldChar w:fldCharType="end"/>
-          </w:r>
+          <w:fldSimple w:instr=" DOCPROPERTY &quot;Company&quot;  \* MERGEFORMAT ">
+            <w:r>
+              <w:t>&lt;Company Name&gt;</w:t>
+            </w:r>
+          </w:fldSimple>
           <w:r>
             <w:t xml:space="preserve">, </w:t>
           </w:r>

</xml_diff>

<commit_message>
bank corrections insert: update chapter 01
</commit_message>
<xml_diff>
--- a/attachments/files-odt/planodeiteração.docx
+++ b/attachments/files-odt/planodeiteração.docx
@@ -2654,7 +2654,7 @@
               <w:rPr>
                 <w:lang w:eastAsia="ja-JP"/>
               </w:rPr>
-              <w:t>Em andamento</w:t>
+              <w:t>Feito</w:t>
             </w:r>
           </w:p>
         </w:tc>
@@ -2826,7 +2826,7 @@
               <w:rPr>
                 <w:lang w:eastAsia="ja-JP"/>
               </w:rPr>
-              <w:t>Em andamento</w:t>
+              <w:t>Feito</w:t>
             </w:r>
           </w:p>
         </w:tc>

</xml_diff>